<commit_message>
Modified my section of Document
</commit_message>
<xml_diff>
--- a/documents/Quadris-Design-Plan.docx
+++ b/documents/Quadris-Design-Plan.docx
@@ -1,6 +1,6 @@
 
 <file path=word/document.xml><?xml version="1.0" encoding="utf-8"?>
-<w:document xmlns:wpc="http://schemas.microsoft.com/office/word/2010/wordprocessingCanvas" xmlns:cx="http://schemas.microsoft.com/office/drawing/2014/chartex" xmlns:cx1="http://schemas.microsoft.com/office/drawing/2015/9/8/chartex" xmlns:cx2="http://schemas.microsoft.com/office/drawing/2015/10/21/chartex" xmlns:cx3="http://schemas.microsoft.com/office/drawing/2016/5/9/chartex" xmlns:cx4="http://schemas.microsoft.com/office/drawing/2016/5/10/chartex" xmlns:cx5="http://schemas.microsoft.com/office/drawing/2016/5/11/chartex" xmlns:mc="http://schemas.openxmlformats.org/markup-compatibility/2006" xmlns:o="urn:schemas-microsoft-com:office:office" xmlns:r="http://schemas.openxmlformats.org/officeDocument/2006/relationships" xmlns:m="http://schemas.openxmlformats.org/officeDocument/2006/math" xmlns:v="urn:schemas-microsoft-com:vml" xmlns:wp14="http://schemas.microsoft.com/office/word/2010/wordprocessingDrawing" xmlns:wp="http://schemas.openxmlformats.org/drawingml/2006/wordprocessingDrawing" xmlns:w10="urn:schemas-microsoft-com:office:word" xmlns:w="http://schemas.openxmlformats.org/wordprocessingml/2006/main" xmlns:w14="http://schemas.microsoft.com/office/word/2010/wordml" xmlns:w15="http://schemas.microsoft.com/office/word/2012/wordml" xmlns:w16se="http://schemas.microsoft.com/office/word/2015/wordml/symex" xmlns:wpg="http://schemas.microsoft.com/office/word/2010/wordprocessingGroup" xmlns:wpi="http://schemas.microsoft.com/office/word/2010/wordprocessingInk" xmlns:wne="http://schemas.microsoft.com/office/word/2006/wordml" xmlns:wps="http://schemas.microsoft.com/office/word/2010/wordprocessingShape" mc:Ignorable="w14 w15 w16se wp14">
+<w:document xmlns:wpc="http://schemas.microsoft.com/office/word/2010/wordprocessingCanvas" xmlns:mc="http://schemas.openxmlformats.org/markup-compatibility/2006" xmlns:o="urn:schemas-microsoft-com:office:office" xmlns:r="http://schemas.openxmlformats.org/officeDocument/2006/relationships" xmlns:m="http://schemas.openxmlformats.org/officeDocument/2006/math" xmlns:v="urn:schemas-microsoft-com:vml" xmlns:wp14="http://schemas.microsoft.com/office/word/2010/wordprocessingDrawing" xmlns:wp="http://schemas.openxmlformats.org/drawingml/2006/wordprocessingDrawing" xmlns:w10="urn:schemas-microsoft-com:office:word" xmlns:w="http://schemas.openxmlformats.org/wordprocessingml/2006/main" xmlns:w14="http://schemas.microsoft.com/office/word/2010/wordml" xmlns:w15="http://schemas.microsoft.com/office/word/2012/wordml" xmlns:wpg="http://schemas.microsoft.com/office/word/2010/wordprocessingGroup" xmlns:wpi="http://schemas.microsoft.com/office/word/2010/wordprocessingInk" xmlns:wne="http://schemas.microsoft.com/office/word/2006/wordml" xmlns:wps="http://schemas.microsoft.com/office/word/2010/wordprocessingShape" mc:Ignorable="w14 w15 wp14">
   <w:body>
     <w:p>
       <w:pPr>
@@ -123,6 +123,7 @@
           <w:rFonts w:cstheme="minorHAnsi"/>
           <w:b/>
           <w:sz w:val="28"/>
+          <w:u w:val="single"/>
           <w:lang w:val="en-CA"/>
         </w:rPr>
         <w:t>Coord</w:t>
@@ -133,9 +134,19 @@
           <w:rFonts w:cstheme="minorHAnsi"/>
           <w:b/>
           <w:sz w:val="28"/>
+          <w:u w:val="single"/>
           <w:lang w:val="en-CA"/>
         </w:rPr>
-        <w:t xml:space="preserve"> Structure: </w:t>
+        <w:t xml:space="preserve"> Structure:</w:t>
+      </w:r>
+      <w:r>
+        <w:rPr>
+          <w:rFonts w:cstheme="minorHAnsi"/>
+          <w:b/>
+          <w:sz w:val="28"/>
+          <w:lang w:val="en-CA"/>
+        </w:rPr>
+        <w:t xml:space="preserve"> </w:t>
       </w:r>
       <w:r>
         <w:rPr>
@@ -189,6 +200,7 @@
           <w:rFonts w:cstheme="minorHAnsi"/>
           <w:b/>
           <w:sz w:val="28"/>
+          <w:u w:val="single"/>
         </w:rPr>
         <w:t>BlockCoord</w:t>
       </w:r>
@@ -198,9 +210,21 @@
           <w:rFonts w:cstheme="minorHAnsi"/>
           <w:b/>
           <w:sz w:val="28"/>
-        </w:rPr>
-        <w:t xml:space="preserve"> Structure:</w:t>
-      </w:r>
+          <w:u w:val="single"/>
+        </w:rPr>
+        <w:t xml:space="preserve"> Structure</w:t>
+      </w:r>
+      <w:proofErr w:type="gramStart"/>
+      <w:r>
+        <w:rPr>
+          <w:rFonts w:cstheme="minorHAnsi"/>
+          <w:b/>
+          <w:sz w:val="28"/>
+          <w:u w:val="single"/>
+        </w:rPr>
+        <w:t>:</w:t>
+      </w:r>
+      <w:proofErr w:type="gramEnd"/>
       <w:r>
         <w:rPr>
           <w:rFonts w:cstheme="minorHAnsi"/>
@@ -215,33 +239,49 @@
           <w:rFonts w:cstheme="minorHAnsi"/>
           <w:sz w:val="28"/>
         </w:rPr>
-        <w:t>coord1, coord2, coord3, coord4 -</w:t>
-      </w:r>
-      <w:r>
-        <w:rPr>
-          <w:rFonts w:cstheme="minorHAnsi"/>
-          <w:sz w:val="28"/>
-          <w:lang w:val="en-CA"/>
-        </w:rPr>
-        <w:t>&gt; Coordinates of each block</w:t>
-      </w:r>
-    </w:p>
-    <w:p>
-      <w:pPr>
-        <w:spacing w:line="240" w:lineRule="auto"/>
-        <w:rPr>
-          <w:rFonts w:cstheme="minorHAnsi"/>
-          <w:sz w:val="28"/>
-          <w:szCs w:val="28"/>
-        </w:rPr>
-      </w:pPr>
+        <w:t xml:space="preserve">coord1, coord2, coord3, coord4 </w:t>
+      </w:r>
+      <w:r>
+        <w:rPr>
+          <w:rFonts w:cstheme="minorHAnsi"/>
+          <w:sz w:val="28"/>
+        </w:rPr>
+        <w:t xml:space="preserve">-&gt; 4 </w:t>
+      </w:r>
       <w:proofErr w:type="spellStart"/>
       <w:r>
         <w:rPr>
           <w:rFonts w:cstheme="minorHAnsi"/>
-          <w:b/>
-          <w:sz w:val="28"/>
-          <w:szCs w:val="28"/>
+          <w:sz w:val="28"/>
+        </w:rPr>
+        <w:t>Coords</w:t>
+      </w:r>
+      <w:proofErr w:type="spellEnd"/>
+      <w:r>
+        <w:rPr>
+          <w:rFonts w:cstheme="minorHAnsi"/>
+          <w:sz w:val="28"/>
+        </w:rPr>
+        <w:t xml:space="preserve"> that store block’s position</w:t>
+      </w:r>
+    </w:p>
+    <w:p>
+      <w:pPr>
+        <w:spacing w:line="240" w:lineRule="auto"/>
+        <w:rPr>
+          <w:rFonts w:cstheme="minorHAnsi"/>
+          <w:sz w:val="28"/>
+          <w:szCs w:val="28"/>
+        </w:rPr>
+      </w:pPr>
+      <w:proofErr w:type="spellStart"/>
+      <w:r>
+        <w:rPr>
+          <w:rFonts w:cstheme="minorHAnsi"/>
+          <w:b/>
+          <w:sz w:val="28"/>
+          <w:szCs w:val="28"/>
+          <w:u w:val="single"/>
         </w:rPr>
         <w:t>BlockCell</w:t>
       </w:r>
@@ -252,6 +292,7 @@
           <w:b/>
           <w:sz w:val="28"/>
           <w:szCs w:val="28"/>
+          <w:u w:val="single"/>
         </w:rPr>
         <w:t xml:space="preserve"> Structure: </w:t>
       </w:r>
@@ -342,9 +383,22 @@
           <w:b/>
           <w:sz w:val="28"/>
           <w:szCs w:val="28"/>
-        </w:rPr>
-        <w:t>Level Class:</w:t>
-      </w:r>
+          <w:u w:val="single"/>
+        </w:rPr>
+        <w:t>Level Class</w:t>
+      </w:r>
+      <w:proofErr w:type="gramStart"/>
+      <w:r>
+        <w:rPr>
+          <w:rFonts w:cstheme="minorHAnsi"/>
+          <w:b/>
+          <w:sz w:val="28"/>
+          <w:szCs w:val="28"/>
+          <w:u w:val="single"/>
+        </w:rPr>
+        <w:t>:</w:t>
+      </w:r>
+      <w:proofErr w:type="gramEnd"/>
       <w:r>
         <w:rPr>
           <w:rFonts w:cstheme="minorHAnsi"/>
@@ -413,7 +467,17 @@
         <w:tab/>
         <w:t xml:space="preserve">       </w:t>
       </w:r>
+      <w:r>
+        <w:rPr>
+          <w:rFonts w:cstheme="minorHAnsi"/>
+          <w:b/>
+          <w:sz w:val="28"/>
+          <w:szCs w:val="28"/>
+        </w:rPr>
+        <w:t>Block *</w:t>
+      </w:r>
       <w:proofErr w:type="spellStart"/>
+      <w:proofErr w:type="gramStart"/>
       <w:r>
         <w:rPr>
           <w:rFonts w:cstheme="minorHAnsi"/>
@@ -431,19 +495,50 @@
           <w:sz w:val="28"/>
           <w:szCs w:val="28"/>
         </w:rPr>
-        <w:t>() -&gt; Creates the blocks</w:t>
-      </w:r>
-    </w:p>
-    <w:p>
-      <w:pPr>
-        <w:spacing w:line="240" w:lineRule="auto"/>
-        <w:rPr>
-          <w:rFonts w:cstheme="minorHAnsi"/>
-          <w:b/>
-          <w:sz w:val="28"/>
-          <w:szCs w:val="28"/>
-        </w:rPr>
-      </w:pPr>
+        <w:t>(</w:t>
+      </w:r>
+      <w:proofErr w:type="gramEnd"/>
+      <w:r>
+        <w:rPr>
+          <w:rFonts w:cstheme="minorHAnsi"/>
+          <w:b/>
+          <w:sz w:val="28"/>
+          <w:szCs w:val="28"/>
+        </w:rPr>
+        <w:t>) -&gt; Creates the blocks</w:t>
+      </w:r>
+    </w:p>
+    <w:p>
+      <w:pPr>
+        <w:spacing w:line="240" w:lineRule="auto"/>
+        <w:ind w:left="720"/>
+        <w:rPr>
+          <w:rFonts w:cstheme="minorHAnsi"/>
+          <w:b/>
+          <w:sz w:val="28"/>
+          <w:szCs w:val="28"/>
+        </w:rPr>
+      </w:pPr>
+      <w:r>
+        <w:rPr>
+          <w:rFonts w:cstheme="minorHAnsi"/>
+          <w:b/>
+          <w:sz w:val="28"/>
+          <w:szCs w:val="28"/>
+        </w:rPr>
+        <w:t xml:space="preserve">       </w:t>
+      </w:r>
+      <w:proofErr w:type="gramStart"/>
+      <w:r>
+        <w:rPr>
+          <w:rFonts w:cstheme="minorHAnsi"/>
+          <w:b/>
+          <w:sz w:val="28"/>
+          <w:szCs w:val="28"/>
+        </w:rPr>
+        <w:t>void</w:t>
+      </w:r>
+      <w:proofErr w:type="gramEnd"/>
       <w:r>
         <w:rPr>
           <w:rFonts w:cstheme="minorHAnsi"/>
@@ -453,25 +548,364 @@
         </w:rPr>
         <w:t xml:space="preserve"> </w:t>
       </w:r>
-      <w:r>
-        <w:rPr>
-          <w:rFonts w:cstheme="minorHAnsi"/>
-          <w:b/>
+      <w:proofErr w:type="spellStart"/>
+      <w:r>
+        <w:rPr>
+          <w:rFonts w:cstheme="minorHAnsi"/>
+          <w:b/>
+          <w:sz w:val="28"/>
+          <w:szCs w:val="28"/>
+        </w:rPr>
+        <w:t>LevelUp</w:t>
+      </w:r>
+      <w:proofErr w:type="spellEnd"/>
+      <w:r>
+        <w:rPr>
+          <w:rFonts w:cstheme="minorHAnsi"/>
+          <w:b/>
+          <w:sz w:val="28"/>
+          <w:szCs w:val="28"/>
+        </w:rPr>
+        <w:t xml:space="preserve">() and </w:t>
+      </w:r>
+      <w:r>
+        <w:rPr>
+          <w:rFonts w:cstheme="minorHAnsi"/>
+          <w:b/>
+          <w:sz w:val="28"/>
+          <w:szCs w:val="28"/>
+        </w:rPr>
+        <w:t xml:space="preserve">void </w:t>
+      </w:r>
+      <w:proofErr w:type="spellStart"/>
+      <w:r>
+        <w:rPr>
+          <w:rFonts w:cstheme="minorHAnsi"/>
+          <w:b/>
+          <w:sz w:val="28"/>
+          <w:szCs w:val="28"/>
+        </w:rPr>
+        <w:t>LevelDown</w:t>
+      </w:r>
+      <w:proofErr w:type="spellEnd"/>
+      <w:r>
+        <w:rPr>
+          <w:rFonts w:cstheme="minorHAnsi"/>
+          <w:b/>
+          <w:sz w:val="28"/>
+          <w:szCs w:val="28"/>
+        </w:rPr>
+        <w:t xml:space="preserve">() -&gt; change the difficulty of </w:t>
+      </w:r>
+      <w:r>
+        <w:rPr>
+          <w:rFonts w:cstheme="minorHAnsi"/>
+          <w:b/>
+          <w:sz w:val="28"/>
+          <w:szCs w:val="28"/>
+        </w:rPr>
+        <w:t xml:space="preserve">                                                                                                                                                                             </w:t>
+      </w:r>
+      <w:r>
+        <w:rPr>
+          <w:rFonts w:cstheme="minorHAnsi"/>
+          <w:b/>
+          <w:sz w:val="28"/>
+          <w:szCs w:val="28"/>
+        </w:rPr>
+        <w:br/>
+        <w:t xml:space="preserve">       the </w:t>
+      </w:r>
+      <w:r>
+        <w:rPr>
+          <w:rFonts w:cstheme="minorHAnsi"/>
+          <w:b/>
+          <w:sz w:val="28"/>
+          <w:szCs w:val="28"/>
+        </w:rPr>
+        <w:t>game</w:t>
+      </w:r>
+    </w:p>
+    <w:p>
+      <w:pPr>
+        <w:spacing w:line="240" w:lineRule="auto"/>
+        <w:rPr>
+          <w:rFonts w:cstheme="minorHAnsi"/>
+          <w:b/>
+          <w:sz w:val="28"/>
+          <w:szCs w:val="28"/>
+        </w:rPr>
+      </w:pPr>
+      <w:r>
+        <w:rPr>
+          <w:rFonts w:cstheme="minorHAnsi"/>
+          <w:b/>
+          <w:sz w:val="28"/>
+          <w:szCs w:val="28"/>
+          <w:u w:val="single"/>
+        </w:rPr>
+        <w:t xml:space="preserve">Block </w:t>
+      </w:r>
+      <w:proofErr w:type="gramStart"/>
+      <w:r>
+        <w:rPr>
+          <w:rFonts w:cstheme="minorHAnsi"/>
+          <w:b/>
+          <w:sz w:val="28"/>
+          <w:szCs w:val="28"/>
+          <w:u w:val="single"/>
+        </w:rPr>
+        <w:t>Class</w:t>
+      </w:r>
+      <w:r>
+        <w:rPr>
+          <w:rFonts w:cstheme="minorHAnsi"/>
+          <w:b/>
+          <w:sz w:val="28"/>
+          <w:szCs w:val="28"/>
+        </w:rPr>
+        <w:t>(</w:t>
+      </w:r>
+      <w:proofErr w:type="gramEnd"/>
+      <w:r>
+        <w:rPr>
+          <w:rFonts w:cstheme="minorHAnsi"/>
+          <w:b/>
+          <w:sz w:val="28"/>
+          <w:szCs w:val="28"/>
+        </w:rPr>
+        <w:t>Abstract) Contains 7 Subclasses</w:t>
+      </w:r>
+      <w:r>
+        <w:rPr>
+          <w:rFonts w:cstheme="minorHAnsi"/>
+          <w:b/>
+          <w:sz w:val="28"/>
+          <w:szCs w:val="28"/>
+        </w:rPr>
+        <w:t>:</w:t>
+      </w:r>
+      <w:r>
+        <w:rPr>
+          <w:rFonts w:cstheme="minorHAnsi"/>
+          <w:b/>
+          <w:sz w:val="28"/>
+          <w:szCs w:val="28"/>
+        </w:rPr>
+        <w:br/>
+        <w:t>Contains:</w:t>
+      </w:r>
+      <w:r>
+        <w:rPr>
+          <w:rFonts w:cstheme="minorHAnsi"/>
+          <w:sz w:val="28"/>
+          <w:szCs w:val="28"/>
+        </w:rPr>
+        <w:t xml:space="preserve"> </w:t>
+      </w:r>
+      <w:proofErr w:type="spellStart"/>
+      <w:r>
+        <w:rPr>
+          <w:rFonts w:cstheme="minorHAnsi"/>
+          <w:sz w:val="28"/>
+          <w:szCs w:val="28"/>
+        </w:rPr>
+        <w:t>BlockCoord</w:t>
+      </w:r>
+      <w:proofErr w:type="spellEnd"/>
+      <w:r>
+        <w:rPr>
+          <w:rFonts w:cstheme="minorHAnsi"/>
+          <w:sz w:val="28"/>
+          <w:szCs w:val="28"/>
+        </w:rPr>
+        <w:t xml:space="preserve"> </w:t>
+      </w:r>
+      <w:proofErr w:type="spellStart"/>
+      <w:r>
+        <w:rPr>
+          <w:rFonts w:cstheme="minorHAnsi"/>
+          <w:sz w:val="28"/>
+          <w:szCs w:val="28"/>
+        </w:rPr>
+        <w:t>bc</w:t>
+      </w:r>
+      <w:proofErr w:type="spellEnd"/>
+      <w:r>
+        <w:rPr>
+          <w:rFonts w:cstheme="minorHAnsi"/>
+          <w:sz w:val="28"/>
+          <w:szCs w:val="28"/>
+        </w:rPr>
+        <w:t xml:space="preserve"> -&gt; The coordinates of the block’s current position</w:t>
+      </w:r>
+      <w:r>
+        <w:rPr>
+          <w:rFonts w:cstheme="minorHAnsi"/>
+          <w:sz w:val="28"/>
+          <w:szCs w:val="28"/>
+        </w:rPr>
+        <w:br/>
+      </w:r>
+      <w:r>
+        <w:rPr>
+          <w:rFonts w:cstheme="minorHAnsi"/>
+          <w:sz w:val="28"/>
+          <w:szCs w:val="28"/>
+        </w:rPr>
+        <w:tab/>
+        <w:t xml:space="preserve">       Grid* g -&gt; Pointer to grid</w:t>
+      </w:r>
+      <w:r>
+        <w:rPr>
+          <w:rFonts w:cstheme="minorHAnsi"/>
+          <w:sz w:val="28"/>
+          <w:szCs w:val="28"/>
+        </w:rPr>
+        <w:br/>
+      </w:r>
+      <w:r>
+        <w:rPr>
+          <w:rFonts w:cstheme="minorHAnsi"/>
+          <w:sz w:val="28"/>
+          <w:szCs w:val="28"/>
+        </w:rPr>
+        <w:tab/>
+        <w:t xml:space="preserve">        Level *</w:t>
+      </w:r>
+      <w:proofErr w:type="spellStart"/>
+      <w:r>
+        <w:rPr>
+          <w:rFonts w:cstheme="minorHAnsi"/>
+          <w:sz w:val="28"/>
+          <w:szCs w:val="28"/>
+        </w:rPr>
+        <w:t>cur</w:t>
+      </w:r>
+      <w:r>
+        <w:rPr>
+          <w:rFonts w:cstheme="minorHAnsi"/>
+          <w:sz w:val="28"/>
+          <w:szCs w:val="28"/>
+        </w:rPr>
+        <w:t>Level</w:t>
+      </w:r>
+      <w:proofErr w:type="spellEnd"/>
+      <w:r>
+        <w:rPr>
+          <w:rFonts w:cstheme="minorHAnsi"/>
+          <w:sz w:val="28"/>
+          <w:szCs w:val="28"/>
+        </w:rPr>
+        <w:t xml:space="preserve"> -&gt; helps in deciding if the</w:t>
+      </w:r>
+      <w:r>
+        <w:rPr>
+          <w:rFonts w:cstheme="minorHAnsi"/>
+          <w:sz w:val="28"/>
+          <w:szCs w:val="28"/>
+        </w:rPr>
+        <w:t xml:space="preserve"> blocks are heavy</w:t>
+      </w:r>
+      <w:r>
+        <w:rPr>
+          <w:rFonts w:cstheme="minorHAnsi"/>
+          <w:sz w:val="28"/>
+          <w:szCs w:val="28"/>
+        </w:rPr>
+        <w:br/>
+      </w:r>
+      <w:r>
+        <w:rPr>
+          <w:rFonts w:cstheme="minorHAnsi"/>
           <w:sz w:val="28"/>
           <w:szCs w:val="28"/>
         </w:rPr>
         <w:tab/>
         <w:t xml:space="preserve">       </w:t>
       </w:r>
+      <w:r>
+        <w:rPr>
+          <w:rFonts w:cstheme="minorHAnsi"/>
+          <w:b/>
+          <w:sz w:val="28"/>
+          <w:szCs w:val="28"/>
+        </w:rPr>
+        <w:t>Note: All following functions are void</w:t>
+      </w:r>
+    </w:p>
+    <w:p>
+      <w:pPr>
+        <w:spacing w:line="240" w:lineRule="auto"/>
+        <w:ind w:left="1140"/>
+        <w:rPr>
+          <w:rFonts w:cstheme="minorHAnsi"/>
+          <w:b/>
+          <w:sz w:val="28"/>
+          <w:szCs w:val="28"/>
+        </w:rPr>
+      </w:pPr>
+      <w:proofErr w:type="gramStart"/>
+      <w:r>
+        <w:rPr>
+          <w:rFonts w:cstheme="minorHAnsi"/>
+          <w:b/>
+          <w:sz w:val="28"/>
+          <w:szCs w:val="28"/>
+        </w:rPr>
+        <w:t>Left(</w:t>
+      </w:r>
+      <w:proofErr w:type="gramEnd"/>
+      <w:r>
+        <w:rPr>
+          <w:rFonts w:cstheme="minorHAnsi"/>
+          <w:b/>
+          <w:sz w:val="28"/>
+          <w:szCs w:val="28"/>
+        </w:rPr>
+        <w:t>)  and Right() and Down() -&gt; Shift the coordinates of the block in           the correct direction</w:t>
+      </w:r>
+    </w:p>
+    <w:p>
+      <w:pPr>
+        <w:spacing w:line="240" w:lineRule="auto"/>
+        <w:ind w:left="1140"/>
+        <w:rPr>
+          <w:rFonts w:cstheme="minorHAnsi"/>
+          <w:b/>
+          <w:sz w:val="28"/>
+          <w:szCs w:val="28"/>
+        </w:rPr>
+      </w:pPr>
+      <w:r>
+        <w:rPr>
+          <w:rFonts w:cstheme="minorHAnsi"/>
+          <w:b/>
+          <w:sz w:val="28"/>
+          <w:szCs w:val="28"/>
+        </w:rPr>
+        <w:br/>
+      </w:r>
+      <w:proofErr w:type="gramStart"/>
+      <w:r>
+        <w:rPr>
+          <w:rFonts w:cstheme="minorHAnsi"/>
+          <w:b/>
+          <w:sz w:val="28"/>
+          <w:szCs w:val="28"/>
+        </w:rPr>
+        <w:t>Clockwise(</w:t>
+      </w:r>
       <w:proofErr w:type="spellStart"/>
-      <w:r>
-        <w:rPr>
-          <w:rFonts w:cstheme="minorHAnsi"/>
-          <w:b/>
-          <w:sz w:val="28"/>
-          <w:szCs w:val="28"/>
-        </w:rPr>
-        <w:t>LevelUp</w:t>
+      <w:proofErr w:type="gramEnd"/>
+      <w:r>
+        <w:rPr>
+          <w:rFonts w:cstheme="minorHAnsi"/>
+          <w:b/>
+          <w:sz w:val="28"/>
+          <w:szCs w:val="28"/>
+        </w:rPr>
+        <w:t>int</w:t>
       </w:r>
       <w:proofErr w:type="spellEnd"/>
       <w:r>
@@ -481,7 +915,7 @@
           <w:sz w:val="28"/>
           <w:szCs w:val="28"/>
         </w:rPr>
-        <w:t xml:space="preserve">() and </w:t>
+        <w:t xml:space="preserve"> version) and Counterclockwise(</w:t>
       </w:r>
       <w:proofErr w:type="spellStart"/>
       <w:r>
@@ -491,7 +925,7 @@
           <w:sz w:val="28"/>
           <w:szCs w:val="28"/>
         </w:rPr>
-        <w:t>LevelDown</w:t>
+        <w:t>int</w:t>
       </w:r>
       <w:proofErr w:type="spellEnd"/>
       <w:r>
@@ -501,296 +935,67 @@
           <w:sz w:val="28"/>
           <w:szCs w:val="28"/>
         </w:rPr>
-        <w:t>() -&gt; change the difficulty of the game</w:t>
-      </w:r>
-    </w:p>
-    <w:p>
-      <w:pPr>
-        <w:spacing w:line="240" w:lineRule="auto"/>
-        <w:rPr>
-          <w:rFonts w:cstheme="minorHAnsi"/>
-          <w:b/>
-          <w:sz w:val="28"/>
-          <w:szCs w:val="28"/>
-        </w:rPr>
-      </w:pPr>
-    </w:p>
-    <w:p>
-      <w:pPr>
-        <w:spacing w:line="240" w:lineRule="auto"/>
-        <w:rPr>
-          <w:rFonts w:cstheme="minorHAnsi"/>
-          <w:sz w:val="28"/>
-          <w:szCs w:val="28"/>
-        </w:rPr>
-      </w:pPr>
-      <w:r>
-        <w:rPr>
-          <w:rFonts w:cstheme="minorHAnsi"/>
-          <w:b/>
-          <w:sz w:val="28"/>
-          <w:szCs w:val="28"/>
-        </w:rPr>
-        <w:t>Block Class</w:t>
-      </w:r>
-      <w:r>
-        <w:rPr>
-          <w:rFonts w:cstheme="minorHAnsi"/>
-          <w:b/>
-          <w:sz w:val="28"/>
-          <w:szCs w:val="28"/>
-        </w:rPr>
-        <w:t>(Abstract) Contains 7 Subclasses</w:t>
-      </w:r>
-      <w:r>
-        <w:rPr>
-          <w:rFonts w:cstheme="minorHAnsi"/>
-          <w:b/>
-          <w:sz w:val="28"/>
-          <w:szCs w:val="28"/>
+        <w:t xml:space="preserve"> version) -&gt; Rotate the block in the correct direction. The version integer stores the current iteration of rotate so the function knows how to rotate the block </w:t>
+      </w:r>
+    </w:p>
+    <w:p>
+      <w:pPr>
+        <w:spacing w:line="240" w:lineRule="auto"/>
+        <w:ind w:left="1140"/>
+        <w:rPr>
+          <w:rFonts w:cstheme="minorHAnsi"/>
+          <w:b/>
+          <w:sz w:val="28"/>
+          <w:szCs w:val="28"/>
+        </w:rPr>
+      </w:pPr>
+      <w:r>
+        <w:rPr>
+          <w:rFonts w:cstheme="minorHAnsi"/>
+          <w:b/>
+          <w:sz w:val="28"/>
+          <w:szCs w:val="28"/>
+        </w:rPr>
+        <w:t>Drop() -&gt;Drop the block as far as it can go</w:t>
+      </w:r>
+      <w:r>
+        <w:rPr>
+          <w:rFonts w:cstheme="minorHAnsi"/>
+          <w:sz w:val="28"/>
+          <w:szCs w:val="28"/>
+        </w:rPr>
+        <w:t xml:space="preserve">                     </w:t>
+      </w:r>
+    </w:p>
+    <w:p>
+      <w:pPr>
+        <w:spacing w:line="240" w:lineRule="auto"/>
+        <w:rPr>
+          <w:rFonts w:cstheme="minorHAnsi"/>
+          <w:sz w:val="28"/>
+        </w:rPr>
+      </w:pPr>
+      <w:r>
+        <w:rPr>
+          <w:rFonts w:cstheme="minorHAnsi"/>
+          <w:b/>
+          <w:sz w:val="28"/>
+          <w:u w:val="single"/>
+        </w:rPr>
+        <w:lastRenderedPageBreak/>
+        <w:t>Grid Class</w:t>
+      </w:r>
+      <w:proofErr w:type="gramStart"/>
+      <w:r>
+        <w:rPr>
+          <w:rFonts w:cstheme="minorHAnsi"/>
+          <w:b/>
+          <w:sz w:val="28"/>
+          <w:u w:val="single"/>
         </w:rPr>
         <w:t>:</w:t>
       </w:r>
-      <w:r>
-        <w:rPr>
-          <w:rFonts w:cstheme="minorHAnsi"/>
-          <w:b/>
-          <w:sz w:val="28"/>
-          <w:szCs w:val="28"/>
-        </w:rPr>
-        <w:br/>
-        <w:t>Contains:</w:t>
-      </w:r>
-      <w:r>
-        <w:rPr>
-          <w:rFonts w:cstheme="minorHAnsi"/>
-          <w:sz w:val="28"/>
-          <w:szCs w:val="28"/>
-        </w:rPr>
-        <w:t xml:space="preserve"> </w:t>
-      </w:r>
-      <w:proofErr w:type="spellStart"/>
-      <w:r>
-        <w:rPr>
-          <w:rFonts w:cstheme="minorHAnsi"/>
-          <w:sz w:val="28"/>
-          <w:szCs w:val="28"/>
-        </w:rPr>
-        <w:t>BlockCoord</w:t>
-      </w:r>
-      <w:proofErr w:type="spellEnd"/>
-      <w:r>
-        <w:rPr>
-          <w:rFonts w:cstheme="minorHAnsi"/>
-          <w:sz w:val="28"/>
-          <w:szCs w:val="28"/>
-        </w:rPr>
-        <w:t xml:space="preserve"> </w:t>
-      </w:r>
-      <w:proofErr w:type="spellStart"/>
-      <w:r>
-        <w:rPr>
-          <w:rFonts w:cstheme="minorHAnsi"/>
-          <w:sz w:val="28"/>
-          <w:szCs w:val="28"/>
-        </w:rPr>
-        <w:t>bc</w:t>
-      </w:r>
-      <w:proofErr w:type="spellEnd"/>
-      <w:r>
-        <w:rPr>
-          <w:rFonts w:cstheme="minorHAnsi"/>
-          <w:sz w:val="28"/>
-          <w:szCs w:val="28"/>
-        </w:rPr>
-        <w:t xml:space="preserve"> -&gt; The coordinates of the block’s current position</w:t>
-      </w:r>
-      <w:r>
-        <w:rPr>
-          <w:rFonts w:cstheme="minorHAnsi"/>
-          <w:sz w:val="28"/>
-          <w:szCs w:val="28"/>
-        </w:rPr>
-        <w:br/>
-      </w:r>
-      <w:r>
-        <w:rPr>
-          <w:rFonts w:cstheme="minorHAnsi"/>
-          <w:sz w:val="28"/>
-          <w:szCs w:val="28"/>
-        </w:rPr>
-        <w:tab/>
-        <w:t xml:space="preserve">       Grid* g -&gt; Pointer to grid</w:t>
-      </w:r>
-      <w:r>
-        <w:rPr>
-          <w:rFonts w:cstheme="minorHAnsi"/>
-          <w:sz w:val="28"/>
-          <w:szCs w:val="28"/>
-        </w:rPr>
-        <w:br/>
-      </w:r>
-      <w:r>
-        <w:rPr>
-          <w:rFonts w:cstheme="minorHAnsi"/>
-          <w:sz w:val="28"/>
-          <w:szCs w:val="28"/>
-        </w:rPr>
-        <w:tab/>
-        <w:t xml:space="preserve">        Level *</w:t>
-      </w:r>
-      <w:proofErr w:type="spellStart"/>
-      <w:r>
-        <w:rPr>
-          <w:rFonts w:cstheme="minorHAnsi"/>
-          <w:sz w:val="28"/>
-          <w:szCs w:val="28"/>
-        </w:rPr>
-        <w:t>cur</w:t>
-      </w:r>
-      <w:r>
-        <w:rPr>
-          <w:rFonts w:cstheme="minorHAnsi"/>
-          <w:sz w:val="28"/>
-          <w:szCs w:val="28"/>
-        </w:rPr>
-        <w:t>Level</w:t>
-      </w:r>
-      <w:proofErr w:type="spellEnd"/>
-      <w:r>
-        <w:rPr>
-          <w:rFonts w:cstheme="minorHAnsi"/>
-          <w:sz w:val="28"/>
-          <w:szCs w:val="28"/>
-        </w:rPr>
-        <w:t xml:space="preserve"> -&gt; helps in deciding if the</w:t>
-      </w:r>
-      <w:r>
-        <w:rPr>
-          <w:rFonts w:cstheme="minorHAnsi"/>
-          <w:sz w:val="28"/>
-          <w:szCs w:val="28"/>
-        </w:rPr>
-        <w:t xml:space="preserve"> blocks are heavy</w:t>
-      </w:r>
-    </w:p>
-    <w:p>
-      <w:pPr>
-        <w:spacing w:line="240" w:lineRule="auto"/>
-        <w:ind w:left="1140"/>
-        <w:rPr>
-          <w:rFonts w:cstheme="minorHAnsi"/>
-          <w:b/>
-          <w:sz w:val="28"/>
-          <w:szCs w:val="28"/>
-        </w:rPr>
-      </w:pPr>
-      <w:r>
-        <w:rPr>
-          <w:rFonts w:cstheme="minorHAnsi"/>
-          <w:b/>
-          <w:sz w:val="28"/>
-          <w:szCs w:val="28"/>
-        </w:rPr>
-        <w:t>Left()  and Right() and Down() -&gt; Shift the coordinates of the block in           the correct direction</w:t>
-      </w:r>
-      <w:r>
-        <w:rPr>
-          <w:rFonts w:cstheme="minorHAnsi"/>
-          <w:b/>
-          <w:sz w:val="28"/>
-          <w:szCs w:val="28"/>
-        </w:rPr>
-        <w:br/>
-        <w:t>Clockwise(</w:t>
-      </w:r>
-      <w:proofErr w:type="spellStart"/>
-      <w:r>
-        <w:rPr>
-          <w:rFonts w:cstheme="minorHAnsi"/>
-          <w:b/>
-          <w:sz w:val="28"/>
-          <w:szCs w:val="28"/>
-        </w:rPr>
-        <w:t>int</w:t>
-      </w:r>
-      <w:proofErr w:type="spellEnd"/>
-      <w:r>
-        <w:rPr>
-          <w:rFonts w:cstheme="minorHAnsi"/>
-          <w:b/>
-          <w:sz w:val="28"/>
-          <w:szCs w:val="28"/>
-        </w:rPr>
-        <w:t xml:space="preserve"> version) and Counterclockwise(</w:t>
-      </w:r>
-      <w:proofErr w:type="spellStart"/>
-      <w:r>
-        <w:rPr>
-          <w:rFonts w:cstheme="minorHAnsi"/>
-          <w:b/>
-          <w:sz w:val="28"/>
-          <w:szCs w:val="28"/>
-        </w:rPr>
-        <w:t>int</w:t>
-      </w:r>
-      <w:proofErr w:type="spellEnd"/>
-      <w:r>
-        <w:rPr>
-          <w:rFonts w:cstheme="minorHAnsi"/>
-          <w:b/>
-          <w:sz w:val="28"/>
-          <w:szCs w:val="28"/>
-        </w:rPr>
-        <w:t xml:space="preserve"> version) -&gt; Rotate the block in the correct direction. The version integer stores the current iteration of rotate so the function knows how to rotate the block </w:t>
-      </w:r>
-    </w:p>
-    <w:p>
-      <w:pPr>
-        <w:spacing w:line="240" w:lineRule="auto"/>
-        <w:ind w:left="1140"/>
-        <w:rPr>
-          <w:rFonts w:cstheme="minorHAnsi"/>
-          <w:b/>
-          <w:sz w:val="28"/>
-          <w:szCs w:val="28"/>
-        </w:rPr>
-      </w:pPr>
-      <w:r>
-        <w:rPr>
-          <w:rFonts w:cstheme="minorHAnsi"/>
-          <w:b/>
-          <w:sz w:val="28"/>
-          <w:szCs w:val="28"/>
-        </w:rPr>
-        <w:t>Drop() -&gt;Drop the block as far as it can go</w:t>
-      </w:r>
-      <w:r>
-        <w:rPr>
-          <w:rFonts w:cstheme="minorHAnsi"/>
-          <w:sz w:val="28"/>
-          <w:szCs w:val="28"/>
-        </w:rPr>
-        <w:t xml:space="preserve">                     </w:t>
-      </w:r>
-    </w:p>
-    <w:p>
-      <w:pPr>
-        <w:spacing w:line="240" w:lineRule="auto"/>
-        <w:rPr>
-          <w:rFonts w:cstheme="minorHAnsi"/>
-          <w:sz w:val="28"/>
-        </w:rPr>
-      </w:pPr>
-      <w:r>
-        <w:rPr>
-          <w:rFonts w:cstheme="minorHAnsi"/>
-          <w:b/>
-          <w:sz w:val="28"/>
-        </w:rPr>
-        <w:lastRenderedPageBreak/>
-        <w:t>Grid Class:</w:t>
-      </w:r>
+      <w:proofErr w:type="gramEnd"/>
       <w:r>
         <w:rPr>
           <w:rFonts w:cstheme="minorHAnsi"/>
@@ -850,13 +1055,31 @@
           <w:sz w:val="28"/>
         </w:rPr>
       </w:pPr>
-      <w:r>
-        <w:rPr>
-          <w:rFonts w:cstheme="minorHAnsi"/>
-          <w:b/>
-          <w:sz w:val="28"/>
-        </w:rPr>
-        <w:t>Update(</w:t>
+      <w:proofErr w:type="gramStart"/>
+      <w:r>
+        <w:rPr>
+          <w:rFonts w:cstheme="minorHAnsi"/>
+          <w:b/>
+          <w:sz w:val="28"/>
+        </w:rPr>
+        <w:t>void</w:t>
+      </w:r>
+      <w:proofErr w:type="gramEnd"/>
+      <w:r>
+        <w:rPr>
+          <w:rFonts w:cstheme="minorHAnsi"/>
+          <w:b/>
+          <w:sz w:val="28"/>
+        </w:rPr>
+        <w:t xml:space="preserve"> u</w:t>
+      </w:r>
+      <w:r>
+        <w:rPr>
+          <w:rFonts w:cstheme="minorHAnsi"/>
+          <w:b/>
+          <w:sz w:val="28"/>
+        </w:rPr>
+        <w:t>pdate(</w:t>
       </w:r>
       <w:proofErr w:type="spellStart"/>
       <w:r>
@@ -941,13 +1164,31 @@
           <w:sz w:val="28"/>
         </w:rPr>
       </w:pPr>
-      <w:r>
-        <w:rPr>
-          <w:rFonts w:cstheme="minorHAnsi"/>
-          <w:b/>
-          <w:sz w:val="28"/>
-        </w:rPr>
-        <w:t>Check(</w:t>
+      <w:proofErr w:type="gramStart"/>
+      <w:r>
+        <w:rPr>
+          <w:rFonts w:cstheme="minorHAnsi"/>
+          <w:b/>
+          <w:sz w:val="28"/>
+        </w:rPr>
+        <w:t>void</w:t>
+      </w:r>
+      <w:proofErr w:type="gramEnd"/>
+      <w:r>
+        <w:rPr>
+          <w:rFonts w:cstheme="minorHAnsi"/>
+          <w:b/>
+          <w:sz w:val="28"/>
+        </w:rPr>
+        <w:t xml:space="preserve"> c</w:t>
+      </w:r>
+      <w:r>
+        <w:rPr>
+          <w:rFonts w:cstheme="minorHAnsi"/>
+          <w:b/>
+          <w:sz w:val="28"/>
+        </w:rPr>
+        <w:t>heck(</w:t>
       </w:r>
       <w:proofErr w:type="spellStart"/>
       <w:r>
@@ -1004,6 +1245,24 @@
         </w:rPr>
         <w:t xml:space="preserve"> </w:t>
       </w:r>
+      <w:proofErr w:type="gramStart"/>
+      <w:r>
+        <w:rPr>
+          <w:rFonts w:cstheme="minorHAnsi"/>
+          <w:b/>
+          <w:sz w:val="28"/>
+        </w:rPr>
+        <w:t>void</w:t>
+      </w:r>
+      <w:proofErr w:type="gramEnd"/>
+      <w:r>
+        <w:rPr>
+          <w:rFonts w:cstheme="minorHAnsi"/>
+          <w:b/>
+          <w:sz w:val="28"/>
+        </w:rPr>
+        <w:t xml:space="preserve"> </w:t>
+      </w:r>
       <w:proofErr w:type="spellStart"/>
       <w:r>
         <w:rPr>
@@ -1011,7 +1270,15 @@
           <w:b/>
           <w:sz w:val="28"/>
         </w:rPr>
-        <w:t>RowClear</w:t>
+        <w:t>r</w:t>
+      </w:r>
+      <w:r>
+        <w:rPr>
+          <w:rFonts w:cstheme="minorHAnsi"/>
+          <w:b/>
+          <w:sz w:val="28"/>
+        </w:rPr>
+        <w:t>owClear</w:t>
       </w:r>
       <w:proofErr w:type="spellEnd"/>
       <w:r>
@@ -1033,13 +1300,23 @@
           <w:sz w:val="28"/>
         </w:rPr>
       </w:pPr>
-      <w:r>
-        <w:rPr>
-          <w:rFonts w:cstheme="minorHAnsi"/>
-          <w:b/>
-          <w:sz w:val="28"/>
-        </w:rPr>
-        <w:t>Hint() -&gt; Shows the user where the best possible position for the current block in its current orientation is</w:t>
+      <w:proofErr w:type="gramStart"/>
+      <w:r>
+        <w:rPr>
+          <w:rFonts w:cstheme="minorHAnsi"/>
+          <w:b/>
+          <w:sz w:val="28"/>
+        </w:rPr>
+        <w:t>Hint(</w:t>
+      </w:r>
+      <w:proofErr w:type="gramEnd"/>
+      <w:r>
+        <w:rPr>
+          <w:rFonts w:cstheme="minorHAnsi"/>
+          <w:b/>
+          <w:sz w:val="28"/>
+        </w:rPr>
+        <w:t>) -&gt; Shows the user where the best possible position for the current block in its current orientation is</w:t>
       </w:r>
     </w:p>
     <w:p>
@@ -1052,14 +1329,494 @@
           <w:sz w:val="28"/>
         </w:rPr>
       </w:pPr>
-      <w:r>
-        <w:rPr>
-          <w:rFonts w:cstheme="minorHAnsi"/>
-          <w:b/>
-          <w:sz w:val="28"/>
-        </w:rPr>
-        <w:t>Restart() -&gt; Resets the grid to the original empty state</w:t>
-      </w:r>
+      <w:proofErr w:type="gramStart"/>
+      <w:r>
+        <w:rPr>
+          <w:rFonts w:cstheme="minorHAnsi"/>
+          <w:b/>
+          <w:sz w:val="28"/>
+        </w:rPr>
+        <w:t>void</w:t>
+      </w:r>
+      <w:proofErr w:type="gramEnd"/>
+      <w:r>
+        <w:rPr>
+          <w:rFonts w:cstheme="minorHAnsi"/>
+          <w:b/>
+          <w:sz w:val="28"/>
+        </w:rPr>
+        <w:t xml:space="preserve"> </w:t>
+      </w:r>
+      <w:proofErr w:type="spellStart"/>
+      <w:r>
+        <w:rPr>
+          <w:rFonts w:cstheme="minorHAnsi"/>
+          <w:b/>
+          <w:sz w:val="28"/>
+        </w:rPr>
+        <w:t>estart</w:t>
+      </w:r>
+      <w:proofErr w:type="spellEnd"/>
+      <w:r>
+        <w:rPr>
+          <w:rFonts w:cstheme="minorHAnsi"/>
+          <w:b/>
+          <w:sz w:val="28"/>
+        </w:rPr>
+        <w:t>() -&gt; Resets the grid to the original empty state</w:t>
+      </w:r>
+    </w:p>
+    <w:p>
+      <w:pPr>
+        <w:rPr>
+          <w:rFonts w:cstheme="minorHAnsi"/>
+          <w:b/>
+          <w:sz w:val="28"/>
+          <w:lang w:val="en-CA"/>
+        </w:rPr>
+      </w:pPr>
+      <w:r>
+        <w:rPr>
+          <w:rFonts w:cstheme="minorHAnsi"/>
+          <w:b/>
+          <w:sz w:val="28"/>
+          <w:u w:val="single"/>
+        </w:rPr>
+        <w:t>Graphics Class</w:t>
+      </w:r>
+      <w:r>
+        <w:rPr>
+          <w:rFonts w:cstheme="minorHAnsi"/>
+          <w:b/>
+          <w:sz w:val="28"/>
+        </w:rPr>
+        <w:t xml:space="preserve"> (friend of Grid Class)</w:t>
+      </w:r>
+      <w:proofErr w:type="gramStart"/>
+      <w:r>
+        <w:rPr>
+          <w:rFonts w:cstheme="minorHAnsi"/>
+          <w:b/>
+          <w:sz w:val="28"/>
+        </w:rPr>
+        <w:t>:</w:t>
+      </w:r>
+      <w:proofErr w:type="gramEnd"/>
+      <w:r>
+        <w:rPr>
+          <w:rFonts w:cstheme="minorHAnsi"/>
+          <w:b/>
+          <w:sz w:val="28"/>
+        </w:rPr>
+        <w:br/>
+        <w:t xml:space="preserve">Contains: void </w:t>
+      </w:r>
+      <w:proofErr w:type="spellStart"/>
+      <w:r>
+        <w:rPr>
+          <w:rFonts w:cstheme="minorHAnsi"/>
+          <w:b/>
+          <w:sz w:val="28"/>
+        </w:rPr>
+        <w:t>gameOver</w:t>
+      </w:r>
+      <w:proofErr w:type="spellEnd"/>
+      <w:r>
+        <w:rPr>
+          <w:rFonts w:cstheme="minorHAnsi"/>
+          <w:b/>
+          <w:sz w:val="28"/>
+        </w:rPr>
+        <w:t>() –</w:t>
+      </w:r>
+      <w:r>
+        <w:rPr>
+          <w:rFonts w:cstheme="minorHAnsi"/>
+          <w:b/>
+          <w:sz w:val="28"/>
+          <w:lang w:val="en-CA"/>
+        </w:rPr>
+        <w:t xml:space="preserve">&gt; Displays Game Over screen when player reaches            top                                          </w:t>
+      </w:r>
+    </w:p>
+    <w:p>
+      <w:pPr>
+        <w:rPr>
+          <w:rFonts w:cstheme="minorHAnsi"/>
+          <w:b/>
+          <w:sz w:val="28"/>
+          <w:lang w:val="en-CA"/>
+        </w:rPr>
+      </w:pPr>
+      <w:r>
+        <w:rPr>
+          <w:rFonts w:cstheme="minorHAnsi"/>
+          <w:b/>
+          <w:sz w:val="28"/>
+          <w:lang w:val="en-CA"/>
+        </w:rPr>
+        <w:tab/>
+        <w:t xml:space="preserve">       </w:t>
+      </w:r>
+      <w:proofErr w:type="gramStart"/>
+      <w:r>
+        <w:rPr>
+          <w:rFonts w:cstheme="minorHAnsi"/>
+          <w:b/>
+          <w:sz w:val="28"/>
+          <w:lang w:val="en-CA"/>
+        </w:rPr>
+        <w:t>void</w:t>
+      </w:r>
+      <w:proofErr w:type="gramEnd"/>
+      <w:r>
+        <w:rPr>
+          <w:rFonts w:cstheme="minorHAnsi"/>
+          <w:b/>
+          <w:sz w:val="28"/>
+          <w:lang w:val="en-CA"/>
+        </w:rPr>
+        <w:t xml:space="preserve"> </w:t>
+      </w:r>
+      <w:proofErr w:type="spellStart"/>
+      <w:r>
+        <w:rPr>
+          <w:rFonts w:cstheme="minorHAnsi"/>
+          <w:b/>
+          <w:sz w:val="28"/>
+          <w:lang w:val="en-CA"/>
+        </w:rPr>
+        <w:t>endOfFile</w:t>
+      </w:r>
+      <w:proofErr w:type="spellEnd"/>
+      <w:r>
+        <w:rPr>
+          <w:rFonts w:cstheme="minorHAnsi"/>
+          <w:b/>
+          <w:sz w:val="28"/>
+          <w:lang w:val="en-CA"/>
+        </w:rPr>
+        <w:t>() -&gt; Displays Game Over screen when file input ends</w:t>
+      </w:r>
+    </w:p>
+    <w:p>
+      <w:pPr>
+        <w:rPr>
+          <w:rFonts w:cstheme="minorHAnsi"/>
+          <w:b/>
+          <w:sz w:val="28"/>
+          <w:lang w:val="en-CA"/>
+        </w:rPr>
+      </w:pPr>
+      <w:r>
+        <w:rPr>
+          <w:rFonts w:cstheme="minorHAnsi"/>
+          <w:b/>
+          <w:sz w:val="28"/>
+          <w:lang w:val="en-CA"/>
+        </w:rPr>
+        <w:tab/>
+        <w:t xml:space="preserve">       </w:t>
+      </w:r>
+      <w:proofErr w:type="gramStart"/>
+      <w:r>
+        <w:rPr>
+          <w:rFonts w:cstheme="minorHAnsi"/>
+          <w:b/>
+          <w:sz w:val="28"/>
+          <w:lang w:val="en-CA"/>
+        </w:rPr>
+        <w:t>void</w:t>
+      </w:r>
+      <w:proofErr w:type="gramEnd"/>
+      <w:r>
+        <w:rPr>
+          <w:rFonts w:cstheme="minorHAnsi"/>
+          <w:b/>
+          <w:sz w:val="28"/>
+          <w:lang w:val="en-CA"/>
+        </w:rPr>
+        <w:t xml:space="preserve"> print(</w:t>
+      </w:r>
+      <w:proofErr w:type="spellStart"/>
+      <w:r>
+        <w:rPr>
+          <w:rFonts w:cstheme="minorHAnsi"/>
+          <w:b/>
+          <w:sz w:val="28"/>
+          <w:lang w:val="en-CA"/>
+        </w:rPr>
+        <w:t>int</w:t>
+      </w:r>
+      <w:proofErr w:type="spellEnd"/>
+      <w:r>
+        <w:rPr>
+          <w:rFonts w:cstheme="minorHAnsi"/>
+          <w:b/>
+          <w:sz w:val="28"/>
+          <w:lang w:val="en-CA"/>
+        </w:rPr>
+        <w:t xml:space="preserve"> score, </w:t>
+      </w:r>
+      <w:proofErr w:type="spellStart"/>
+      <w:r>
+        <w:rPr>
+          <w:rFonts w:cstheme="minorHAnsi"/>
+          <w:b/>
+          <w:sz w:val="28"/>
+          <w:lang w:val="en-CA"/>
+        </w:rPr>
+        <w:t>int</w:t>
+      </w:r>
+      <w:proofErr w:type="spellEnd"/>
+      <w:r>
+        <w:rPr>
+          <w:rFonts w:cstheme="minorHAnsi"/>
+          <w:b/>
+          <w:sz w:val="28"/>
+          <w:lang w:val="en-CA"/>
+        </w:rPr>
+        <w:t xml:space="preserve"> level) -&gt; Displays the current state of the game</w:t>
+      </w:r>
+    </w:p>
+    <w:p>
+      <w:pPr>
+        <w:ind w:left="720"/>
+        <w:rPr>
+          <w:rFonts w:cstheme="minorHAnsi"/>
+          <w:b/>
+          <w:sz w:val="28"/>
+          <w:lang w:val="en-CA"/>
+        </w:rPr>
+      </w:pPr>
+      <w:r>
+        <w:rPr>
+          <w:rFonts w:cstheme="minorHAnsi"/>
+          <w:b/>
+          <w:sz w:val="28"/>
+          <w:lang w:val="en-CA"/>
+        </w:rPr>
+        <w:t xml:space="preserve">       </w:t>
+      </w:r>
+      <w:proofErr w:type="spellStart"/>
+      <w:proofErr w:type="gramStart"/>
+      <w:r>
+        <w:rPr>
+          <w:rFonts w:cstheme="minorHAnsi"/>
+          <w:b/>
+          <w:sz w:val="28"/>
+          <w:lang w:val="en-CA"/>
+        </w:rPr>
+        <w:t>int</w:t>
+      </w:r>
+      <w:proofErr w:type="spellEnd"/>
+      <w:proofErr w:type="gramEnd"/>
+      <w:r>
+        <w:rPr>
+          <w:rFonts w:cstheme="minorHAnsi"/>
+          <w:b/>
+          <w:sz w:val="28"/>
+          <w:lang w:val="en-CA"/>
+        </w:rPr>
+        <w:t xml:space="preserve"> </w:t>
+      </w:r>
+      <w:proofErr w:type="spellStart"/>
+      <w:r>
+        <w:rPr>
+          <w:rFonts w:cstheme="minorHAnsi"/>
+          <w:b/>
+          <w:sz w:val="28"/>
+          <w:lang w:val="en-CA"/>
+        </w:rPr>
+        <w:t>getColour</w:t>
+      </w:r>
+      <w:proofErr w:type="spellEnd"/>
+      <w:r>
+        <w:rPr>
+          <w:rFonts w:cstheme="minorHAnsi"/>
+          <w:b/>
+          <w:sz w:val="28"/>
+          <w:lang w:val="en-CA"/>
+        </w:rPr>
+        <w:t>(</w:t>
+      </w:r>
+      <w:proofErr w:type="spellStart"/>
+      <w:r>
+        <w:rPr>
+          <w:rFonts w:cstheme="minorHAnsi"/>
+          <w:b/>
+          <w:sz w:val="28"/>
+          <w:lang w:val="en-CA"/>
+        </w:rPr>
+        <w:t>const</w:t>
+      </w:r>
+      <w:proofErr w:type="spellEnd"/>
+      <w:r>
+        <w:rPr>
+          <w:rFonts w:cstheme="minorHAnsi"/>
+          <w:b/>
+          <w:sz w:val="28"/>
+          <w:lang w:val="en-CA"/>
+        </w:rPr>
+        <w:t xml:space="preserve"> char </w:t>
+      </w:r>
+      <w:proofErr w:type="spellStart"/>
+      <w:r>
+        <w:rPr>
+          <w:rFonts w:cstheme="minorHAnsi"/>
+          <w:b/>
+          <w:sz w:val="28"/>
+          <w:lang w:val="en-CA"/>
+        </w:rPr>
+        <w:t>blockType</w:t>
+      </w:r>
+      <w:proofErr w:type="spellEnd"/>
+      <w:r>
+        <w:rPr>
+          <w:rFonts w:cstheme="minorHAnsi"/>
+          <w:b/>
+          <w:sz w:val="28"/>
+          <w:lang w:val="en-CA"/>
+        </w:rPr>
+        <w:t xml:space="preserve">) -&gt; returns the colour depending </w:t>
+      </w:r>
+      <w:r>
+        <w:rPr>
+          <w:rFonts w:cstheme="minorHAnsi"/>
+          <w:b/>
+          <w:sz w:val="28"/>
+          <w:lang w:val="en-CA"/>
+        </w:rPr>
+        <w:t xml:space="preserve">                                                     </w:t>
+      </w:r>
+      <w:r>
+        <w:rPr>
+          <w:rFonts w:cstheme="minorHAnsi"/>
+          <w:b/>
+          <w:sz w:val="2"/>
+          <w:szCs w:val="2"/>
+          <w:lang w:val="en-CA"/>
+        </w:rPr>
+        <w:t xml:space="preserve">‘ </w:t>
+      </w:r>
+      <w:r>
+        <w:rPr>
+          <w:rFonts w:cstheme="minorHAnsi"/>
+          <w:b/>
+          <w:sz w:val="28"/>
+          <w:lang w:val="en-CA"/>
+        </w:rPr>
+        <w:t xml:space="preserve">      </w:t>
+      </w:r>
+      <w:r>
+        <w:rPr>
+          <w:rFonts w:cstheme="minorHAnsi"/>
+          <w:b/>
+          <w:sz w:val="28"/>
+          <w:lang w:val="en-CA"/>
+        </w:rPr>
+        <w:t xml:space="preserve">on the type of block </w:t>
+      </w:r>
+    </w:p>
+    <w:p>
+      <w:pPr>
+        <w:rPr>
+          <w:rFonts w:cstheme="minorHAnsi"/>
+          <w:b/>
+          <w:sz w:val="28"/>
+          <w:lang w:val="en-CA"/>
+        </w:rPr>
+      </w:pPr>
+    </w:p>
+    <w:p>
+      <w:pPr>
+        <w:rPr>
+          <w:rFonts w:cstheme="minorHAnsi"/>
+          <w:b/>
+          <w:sz w:val="28"/>
+          <w:lang w:val="en-CA"/>
+        </w:rPr>
+      </w:pPr>
+    </w:p>
+    <w:p>
+      <w:pPr>
+        <w:rPr>
+          <w:rFonts w:cstheme="minorHAnsi"/>
+          <w:b/>
+          <w:sz w:val="28"/>
+          <w:lang w:val="en-CA"/>
+        </w:rPr>
+      </w:pPr>
+    </w:p>
+    <w:p>
+      <w:pPr>
+        <w:rPr>
+          <w:rFonts w:cstheme="minorHAnsi"/>
+          <w:b/>
+          <w:sz w:val="28"/>
+          <w:lang w:val="en-CA"/>
+        </w:rPr>
+      </w:pPr>
+    </w:p>
+    <w:p>
+      <w:pPr>
+        <w:rPr>
+          <w:rFonts w:cstheme="minorHAnsi"/>
+          <w:b/>
+          <w:sz w:val="28"/>
+          <w:lang w:val="en-CA"/>
+        </w:rPr>
+      </w:pPr>
+    </w:p>
+    <w:p>
+      <w:pPr>
+        <w:rPr>
+          <w:rFonts w:cstheme="minorHAnsi"/>
+          <w:b/>
+          <w:sz w:val="28"/>
+          <w:lang w:val="en-CA"/>
+        </w:rPr>
+      </w:pPr>
+    </w:p>
+    <w:p>
+      <w:pPr>
+        <w:rPr>
+          <w:rFonts w:cstheme="minorHAnsi"/>
+          <w:b/>
+          <w:sz w:val="28"/>
+          <w:lang w:val="en-CA"/>
+        </w:rPr>
+      </w:pPr>
+    </w:p>
+    <w:p>
+      <w:pPr>
+        <w:rPr>
+          <w:rFonts w:cstheme="minorHAnsi"/>
+          <w:b/>
+          <w:sz w:val="28"/>
+          <w:lang w:val="en-CA"/>
+        </w:rPr>
+      </w:pPr>
+    </w:p>
+    <w:p>
+      <w:pPr>
+        <w:rPr>
+          <w:rFonts w:cstheme="minorHAnsi"/>
+          <w:b/>
+          <w:sz w:val="28"/>
+          <w:lang w:val="en-CA"/>
+        </w:rPr>
+      </w:pPr>
+    </w:p>
+    <w:p>
+      <w:pPr>
+        <w:rPr>
+          <w:rFonts w:cstheme="minorHAnsi"/>
+          <w:b/>
+          <w:sz w:val="28"/>
+          <w:lang w:val="en-CA"/>
+        </w:rPr>
+      </w:pPr>
     </w:p>
     <w:p>
       <w:pPr>
@@ -1141,636 +1898,1005 @@
         </w:rPr>
         <w:t>UML Diagram of Major Classes and Structures</w:t>
       </w:r>
+    </w:p>
+    <w:p>
+      <w:pPr>
+        <w:spacing w:line="240" w:lineRule="auto"/>
+        <w:rPr>
+          <w:rFonts w:cstheme="minorHAnsi"/>
+          <w:b/>
+          <w:sz w:val="32"/>
+          <w:u w:val="single"/>
+        </w:rPr>
+      </w:pPr>
+    </w:p>
+    <w:p>
+      <w:pPr>
+        <w:spacing w:line="240" w:lineRule="auto"/>
+        <w:rPr>
+          <w:rFonts w:cstheme="minorHAnsi"/>
+          <w:b/>
+          <w:sz w:val="32"/>
+          <w:u w:val="single"/>
+        </w:rPr>
+      </w:pPr>
+    </w:p>
+    <w:p>
+      <w:pPr>
+        <w:spacing w:line="240" w:lineRule="auto"/>
+        <w:rPr>
+          <w:rFonts w:cstheme="minorHAnsi"/>
+          <w:b/>
+          <w:sz w:val="32"/>
+          <w:u w:val="single"/>
+        </w:rPr>
+      </w:pPr>
+    </w:p>
+    <w:p>
+      <w:pPr>
+        <w:spacing w:line="240" w:lineRule="auto"/>
+        <w:rPr>
+          <w:rFonts w:cstheme="minorHAnsi"/>
+          <w:b/>
+          <w:sz w:val="32"/>
+          <w:u w:val="single"/>
+        </w:rPr>
+      </w:pPr>
+    </w:p>
+    <w:p>
+      <w:pPr>
+        <w:spacing w:line="240" w:lineRule="auto"/>
+        <w:rPr>
+          <w:rFonts w:cstheme="minorHAnsi"/>
+          <w:b/>
+          <w:sz w:val="32"/>
+          <w:u w:val="single"/>
+        </w:rPr>
+      </w:pPr>
+    </w:p>
+    <w:p>
+      <w:pPr>
+        <w:spacing w:line="240" w:lineRule="auto"/>
+        <w:rPr>
+          <w:rFonts w:cstheme="minorHAnsi"/>
+          <w:b/>
+          <w:sz w:val="32"/>
+          <w:u w:val="single"/>
+        </w:rPr>
+      </w:pPr>
+    </w:p>
+    <w:p>
+      <w:pPr>
+        <w:spacing w:line="240" w:lineRule="auto"/>
+        <w:rPr>
+          <w:rFonts w:cstheme="minorHAnsi"/>
+          <w:b/>
+          <w:sz w:val="32"/>
+          <w:u w:val="single"/>
+        </w:rPr>
+      </w:pPr>
+    </w:p>
+    <w:p>
+      <w:pPr>
+        <w:spacing w:line="240" w:lineRule="auto"/>
+        <w:rPr>
+          <w:rFonts w:cstheme="minorHAnsi"/>
+          <w:b/>
+          <w:sz w:val="32"/>
+          <w:u w:val="single"/>
+        </w:rPr>
+      </w:pPr>
+    </w:p>
+    <w:p>
+      <w:pPr>
+        <w:spacing w:line="240" w:lineRule="auto"/>
+        <w:rPr>
+          <w:rFonts w:cstheme="minorHAnsi"/>
+          <w:b/>
+          <w:sz w:val="32"/>
+          <w:u w:val="single"/>
+        </w:rPr>
+      </w:pPr>
+    </w:p>
+    <w:p>
+      <w:pPr>
+        <w:spacing w:line="240" w:lineRule="auto"/>
+        <w:rPr>
+          <w:rFonts w:cstheme="minorHAnsi"/>
+          <w:b/>
+          <w:sz w:val="32"/>
+          <w:u w:val="single"/>
+        </w:rPr>
+      </w:pPr>
+    </w:p>
+    <w:p>
+      <w:pPr>
+        <w:spacing w:line="240" w:lineRule="auto"/>
+        <w:rPr>
+          <w:rFonts w:cstheme="minorHAnsi"/>
+          <w:b/>
+          <w:sz w:val="32"/>
+          <w:u w:val="single"/>
+        </w:rPr>
+      </w:pPr>
+    </w:p>
+    <w:p>
+      <w:pPr>
+        <w:spacing w:line="240" w:lineRule="auto"/>
+        <w:rPr>
+          <w:rFonts w:cstheme="minorHAnsi"/>
+          <w:b/>
+          <w:sz w:val="32"/>
+          <w:u w:val="single"/>
+        </w:rPr>
+      </w:pPr>
+    </w:p>
+    <w:p>
+      <w:pPr>
+        <w:spacing w:line="240" w:lineRule="auto"/>
+        <w:rPr>
+          <w:rFonts w:cstheme="minorHAnsi"/>
+          <w:b/>
+          <w:sz w:val="32"/>
+          <w:u w:val="single"/>
+        </w:rPr>
+      </w:pPr>
+    </w:p>
+    <w:p>
+      <w:pPr>
+        <w:spacing w:line="240" w:lineRule="auto"/>
+        <w:rPr>
+          <w:rFonts w:cstheme="minorHAnsi"/>
+          <w:b/>
+          <w:sz w:val="32"/>
+          <w:u w:val="single"/>
+        </w:rPr>
+      </w:pPr>
+    </w:p>
+    <w:p>
+      <w:pPr>
+        <w:spacing w:line="240" w:lineRule="auto"/>
+        <w:rPr>
+          <w:rFonts w:cstheme="minorHAnsi"/>
+          <w:b/>
+          <w:sz w:val="32"/>
+          <w:u w:val="single"/>
+        </w:rPr>
+      </w:pPr>
+    </w:p>
+    <w:p>
+      <w:pPr>
+        <w:spacing w:line="240" w:lineRule="auto"/>
+        <w:rPr>
+          <w:rFonts w:cstheme="minorHAnsi"/>
+          <w:b/>
+          <w:sz w:val="32"/>
+          <w:u w:val="single"/>
+        </w:rPr>
+      </w:pPr>
+    </w:p>
+    <w:p>
+      <w:pPr>
+        <w:spacing w:line="240" w:lineRule="auto"/>
+        <w:rPr>
+          <w:rFonts w:cstheme="minorHAnsi"/>
+          <w:b/>
+          <w:sz w:val="32"/>
+          <w:u w:val="single"/>
+        </w:rPr>
+      </w:pPr>
+    </w:p>
+    <w:p>
+      <w:pPr>
+        <w:spacing w:line="240" w:lineRule="auto"/>
+        <w:rPr>
+          <w:rFonts w:cstheme="minorHAnsi"/>
+          <w:b/>
+          <w:sz w:val="32"/>
+          <w:u w:val="single"/>
+        </w:rPr>
+      </w:pPr>
+    </w:p>
+    <w:p>
+      <w:pPr>
+        <w:spacing w:line="240" w:lineRule="auto"/>
+        <w:rPr>
+          <w:rFonts w:cstheme="minorHAnsi"/>
+          <w:b/>
+          <w:sz w:val="32"/>
+          <w:u w:val="single"/>
+        </w:rPr>
+      </w:pPr>
+      <w:r>
+        <w:rPr>
+          <w:rFonts w:cstheme="minorHAnsi"/>
+          <w:b/>
+          <w:sz w:val="32"/>
+          <w:u w:val="single"/>
+        </w:rPr>
+        <w:lastRenderedPageBreak/>
+        <w:t>Description:</w:t>
+      </w:r>
+    </w:p>
+    <w:p>
+      <w:pPr>
+        <w:spacing w:line="240" w:lineRule="auto"/>
+        <w:rPr>
+          <w:rFonts w:cstheme="minorHAnsi"/>
+          <w:sz w:val="28"/>
+          <w:szCs w:val="28"/>
+        </w:rPr>
+      </w:pPr>
+      <w:r>
+        <w:rPr>
+          <w:rFonts w:cstheme="minorHAnsi"/>
+          <w:sz w:val="28"/>
+          <w:szCs w:val="28"/>
+        </w:rPr>
+        <w:tab/>
+        <w:t xml:space="preserve">To implement the game of </w:t>
+      </w:r>
+      <w:proofErr w:type="spellStart"/>
+      <w:r>
+        <w:rPr>
+          <w:rFonts w:cstheme="minorHAnsi"/>
+          <w:sz w:val="28"/>
+          <w:szCs w:val="28"/>
+        </w:rPr>
+        <w:t>Quadris</w:t>
+      </w:r>
+      <w:proofErr w:type="spellEnd"/>
+      <w:r>
+        <w:rPr>
+          <w:rFonts w:cstheme="minorHAnsi"/>
+          <w:sz w:val="28"/>
+          <w:szCs w:val="28"/>
+        </w:rPr>
+        <w:t>, our group intends on taking an object-oriented approach.</w:t>
+      </w:r>
+    </w:p>
+    <w:p>
+      <w:pPr>
+        <w:spacing w:line="240" w:lineRule="auto"/>
+        <w:rPr>
+          <w:rFonts w:cstheme="minorHAnsi"/>
+          <w:sz w:val="28"/>
+          <w:szCs w:val="28"/>
+        </w:rPr>
+      </w:pPr>
+      <w:r>
+        <w:rPr>
+          <w:rFonts w:cstheme="minorHAnsi"/>
+          <w:sz w:val="28"/>
+          <w:szCs w:val="28"/>
+        </w:rPr>
+        <w:tab/>
+        <w:t xml:space="preserve">The </w:t>
+      </w:r>
+      <w:r>
+        <w:rPr>
+          <w:rFonts w:cstheme="minorHAnsi"/>
+          <w:sz w:val="28"/>
+          <w:szCs w:val="28"/>
+        </w:rPr>
+        <w:t>design of the game begins through the Level class which takes in a</w:t>
+      </w:r>
+      <w:r>
+        <w:rPr>
+          <w:rFonts w:cstheme="minorHAnsi"/>
+          <w:sz w:val="28"/>
+          <w:szCs w:val="28"/>
+        </w:rPr>
+        <w:t>n</w:t>
+      </w:r>
+      <w:r>
+        <w:rPr>
+          <w:rFonts w:cstheme="minorHAnsi"/>
+          <w:sz w:val="28"/>
+          <w:szCs w:val="28"/>
+        </w:rPr>
+        <w:t xml:space="preserve"> integer value corresponding to the level of difficulty that the game will be played on. This is used in the </w:t>
+      </w:r>
+      <w:proofErr w:type="spellStart"/>
+      <w:r>
+        <w:rPr>
+          <w:rFonts w:cstheme="minorHAnsi"/>
+          <w:sz w:val="28"/>
+          <w:szCs w:val="28"/>
+        </w:rPr>
+        <w:t>MakeBlock</w:t>
+      </w:r>
+      <w:proofErr w:type="spellEnd"/>
+      <w:r>
+        <w:rPr>
+          <w:rFonts w:cstheme="minorHAnsi"/>
+          <w:sz w:val="28"/>
+          <w:szCs w:val="28"/>
+        </w:rPr>
+        <w:t xml:space="preserve"> function which will then use the correct creation scheme to create Block objects according to the level difficulty. </w:t>
+      </w:r>
+      <w:r>
+        <w:rPr>
+          <w:rFonts w:cstheme="minorHAnsi"/>
+          <w:sz w:val="28"/>
+          <w:szCs w:val="28"/>
+        </w:rPr>
+        <w:t xml:space="preserve">As the game progresses, calling </w:t>
+      </w:r>
+      <w:proofErr w:type="spellStart"/>
+      <w:r>
+        <w:rPr>
+          <w:rFonts w:cstheme="minorHAnsi"/>
+          <w:sz w:val="28"/>
+          <w:szCs w:val="28"/>
+        </w:rPr>
+        <w:t>LevelUp</w:t>
+      </w:r>
+      <w:proofErr w:type="spellEnd"/>
+      <w:r>
+        <w:rPr>
+          <w:rFonts w:cstheme="minorHAnsi"/>
+          <w:sz w:val="28"/>
+          <w:szCs w:val="28"/>
+        </w:rPr>
+        <w:t xml:space="preserve"> and </w:t>
+      </w:r>
+      <w:proofErr w:type="spellStart"/>
+      <w:r>
+        <w:rPr>
+          <w:rFonts w:cstheme="minorHAnsi"/>
+          <w:sz w:val="28"/>
+          <w:szCs w:val="28"/>
+        </w:rPr>
+        <w:t>LevelDown</w:t>
+      </w:r>
+      <w:proofErr w:type="spellEnd"/>
+      <w:r>
+        <w:rPr>
+          <w:rFonts w:cstheme="minorHAnsi"/>
+          <w:sz w:val="28"/>
+          <w:szCs w:val="28"/>
+        </w:rPr>
+        <w:t xml:space="preserve"> will change the difficulty accordingly.</w:t>
+      </w:r>
+    </w:p>
+    <w:p>
+      <w:pPr>
+        <w:spacing w:line="240" w:lineRule="auto"/>
+        <w:rPr>
+          <w:rFonts w:cstheme="minorHAnsi"/>
+          <w:sz w:val="28"/>
+          <w:szCs w:val="28"/>
+        </w:rPr>
+      </w:pPr>
+      <w:r>
+        <w:rPr>
+          <w:rFonts w:cstheme="minorHAnsi"/>
+          <w:sz w:val="28"/>
+          <w:szCs w:val="28"/>
+        </w:rPr>
+        <w:tab/>
+        <w:t xml:space="preserve">The core part of our design involves fluid interaction between the current Block that is to be manipulated and its placement on the grid by using </w:t>
+      </w:r>
+      <w:r>
+        <w:rPr>
+          <w:rFonts w:cstheme="minorHAnsi"/>
+          <w:sz w:val="28"/>
+          <w:szCs w:val="28"/>
+        </w:rPr>
+        <w:t>a “check then update”</w:t>
+      </w:r>
+      <w:r>
+        <w:rPr>
+          <w:rFonts w:cstheme="minorHAnsi"/>
+          <w:sz w:val="28"/>
+          <w:szCs w:val="28"/>
+        </w:rPr>
+        <w:t xml:space="preserve"> feature.</w:t>
+      </w:r>
+    </w:p>
+    <w:p>
+      <w:pPr>
+        <w:spacing w:line="240" w:lineRule="auto"/>
+        <w:rPr>
+          <w:rFonts w:cstheme="minorHAnsi"/>
+          <w:sz w:val="28"/>
+          <w:szCs w:val="28"/>
+        </w:rPr>
+      </w:pPr>
+      <w:r>
+        <w:rPr>
+          <w:rFonts w:cstheme="minorHAnsi"/>
+          <w:sz w:val="28"/>
+          <w:szCs w:val="28"/>
+        </w:rPr>
+        <w:tab/>
+      </w:r>
+      <w:r>
+        <w:rPr>
+          <w:rFonts w:cstheme="minorHAnsi"/>
+          <w:sz w:val="28"/>
+          <w:szCs w:val="28"/>
+        </w:rPr>
+        <w:t>Each block b</w:t>
+      </w:r>
+      <w:r>
+        <w:rPr>
+          <w:rFonts w:cstheme="minorHAnsi"/>
+          <w:sz w:val="28"/>
+          <w:szCs w:val="28"/>
+        </w:rPr>
+        <w:t>egins at the top left of</w:t>
+      </w:r>
+      <w:r>
+        <w:rPr>
+          <w:rFonts w:cstheme="minorHAnsi"/>
+          <w:sz w:val="28"/>
+          <w:szCs w:val="28"/>
+        </w:rPr>
+        <w:t xml:space="preserve"> the grid</w:t>
+      </w:r>
+      <w:r>
+        <w:rPr>
+          <w:rFonts w:cstheme="minorHAnsi"/>
+          <w:sz w:val="28"/>
+          <w:szCs w:val="28"/>
+        </w:rPr>
+        <w:t xml:space="preserve"> leaving enough room for rotations</w:t>
+      </w:r>
+      <w:r>
+        <w:rPr>
+          <w:rFonts w:cstheme="minorHAnsi"/>
+          <w:sz w:val="28"/>
+          <w:szCs w:val="28"/>
+        </w:rPr>
+        <w:t xml:space="preserve">. </w:t>
+      </w:r>
+      <w:r>
+        <w:rPr>
+          <w:rFonts w:cstheme="minorHAnsi"/>
+          <w:sz w:val="28"/>
+          <w:szCs w:val="28"/>
+        </w:rPr>
+        <w:t xml:space="preserve">The Block class contains the functions necessary to manipulate the Block’s position on the grid. </w:t>
+      </w:r>
+      <w:r>
+        <w:rPr>
+          <w:rFonts w:cstheme="minorHAnsi"/>
+          <w:sz w:val="28"/>
+          <w:szCs w:val="28"/>
+        </w:rPr>
+        <w:t xml:space="preserve">Using a </w:t>
+      </w:r>
+      <w:proofErr w:type="spellStart"/>
+      <w:r>
+        <w:rPr>
+          <w:rFonts w:cstheme="minorHAnsi"/>
+          <w:sz w:val="28"/>
+          <w:szCs w:val="28"/>
+        </w:rPr>
+        <w:t>BlockCoord</w:t>
+      </w:r>
+      <w:proofErr w:type="spellEnd"/>
+      <w:r>
+        <w:rPr>
+          <w:rFonts w:cstheme="minorHAnsi"/>
+          <w:sz w:val="28"/>
+          <w:szCs w:val="28"/>
+        </w:rPr>
+        <w:t>(structure containing four (</w:t>
+      </w:r>
+      <w:proofErr w:type="spellStart"/>
+      <w:r>
+        <w:rPr>
+          <w:rFonts w:cstheme="minorHAnsi"/>
+          <w:sz w:val="28"/>
+          <w:szCs w:val="28"/>
+        </w:rPr>
+        <w:t>x,y</w:t>
+      </w:r>
+      <w:proofErr w:type="spellEnd"/>
+      <w:r>
+        <w:rPr>
+          <w:rFonts w:cstheme="minorHAnsi"/>
+          <w:sz w:val="28"/>
+          <w:szCs w:val="28"/>
+        </w:rPr>
+        <w:t xml:space="preserve">) coordinate pairs) as one of its private fields, the functions left, right, clockwise, counterclockwise, down and drop will modify these coordinate pairs accordingly. </w:t>
+      </w:r>
+      <w:r>
+        <w:rPr>
+          <w:rFonts w:cstheme="minorHAnsi"/>
+          <w:sz w:val="28"/>
+          <w:szCs w:val="28"/>
+        </w:rPr>
+        <w:t>Throughout the design document, these will be referred to as the Manipulating Functions.</w:t>
+      </w:r>
+    </w:p>
+    <w:p>
+      <w:pPr>
+        <w:spacing w:line="240" w:lineRule="auto"/>
+        <w:rPr>
+          <w:rFonts w:cstheme="minorHAnsi"/>
+          <w:sz w:val="28"/>
+        </w:rPr>
+      </w:pPr>
+      <w:r>
+        <w:rPr>
+          <w:rFonts w:cstheme="minorHAnsi"/>
+          <w:sz w:val="32"/>
+        </w:rPr>
+        <w:tab/>
+      </w:r>
+      <w:r>
+        <w:rPr>
+          <w:rFonts w:cstheme="minorHAnsi"/>
+          <w:sz w:val="28"/>
+        </w:rPr>
+        <w:t xml:space="preserve">The check and update </w:t>
+      </w:r>
+      <w:proofErr w:type="gramStart"/>
+      <w:r>
+        <w:rPr>
+          <w:rFonts w:cstheme="minorHAnsi"/>
+          <w:sz w:val="28"/>
+        </w:rPr>
+        <w:t>functions(</w:t>
+      </w:r>
+      <w:proofErr w:type="gramEnd"/>
+      <w:r>
+        <w:rPr>
+          <w:rFonts w:cstheme="minorHAnsi"/>
+          <w:sz w:val="28"/>
+        </w:rPr>
+        <w:t>written in Grid)</w:t>
+      </w:r>
+      <w:r>
+        <w:rPr>
+          <w:rFonts w:cstheme="minorHAnsi"/>
+          <w:sz w:val="28"/>
+        </w:rPr>
+        <w:t xml:space="preserve"> take the changes being made to the coordinates in Block and apply them to the Grid. </w:t>
+      </w:r>
+      <w:r>
+        <w:rPr>
+          <w:rFonts w:cstheme="minorHAnsi"/>
+          <w:sz w:val="28"/>
+        </w:rPr>
+        <w:t xml:space="preserve">After each call of a Manipulating function, the grid will call Check to make sure that the move is valid. If there are characters already located in one of the coordinates, this will return false and the move will not be made. If it is a valid move, then the grid will call update and the correct characters will be placed. </w:t>
+      </w:r>
+      <w:r>
+        <w:rPr>
+          <w:rFonts w:cstheme="minorHAnsi"/>
+          <w:sz w:val="28"/>
+        </w:rPr>
+        <w:t>The Graphics class is a friend of the Grid class and creates an exact copy of the grid except in actual Tetris format. This does not break encapsulation since the Grid is a private field of a Level and thus cannot be manipulated by the user and transitively, this also means the Graphics are a private field and the user cannot interfere.</w:t>
+      </w:r>
+    </w:p>
+    <w:p>
+      <w:pPr>
+        <w:spacing w:line="240" w:lineRule="auto"/>
+        <w:rPr>
+          <w:rFonts w:cstheme="minorHAnsi"/>
+          <w:sz w:val="28"/>
+        </w:rPr>
+      </w:pPr>
+      <w:r>
+        <w:rPr>
+          <w:rFonts w:cstheme="minorHAnsi"/>
+          <w:sz w:val="28"/>
+        </w:rPr>
+        <w:tab/>
+        <w:t xml:space="preserve">Before each call of </w:t>
+      </w:r>
+      <w:r>
+        <w:rPr>
+          <w:rFonts w:cstheme="minorHAnsi"/>
+          <w:sz w:val="28"/>
+        </w:rPr>
+        <w:t>a Manipulating function</w:t>
+      </w:r>
+      <w:r>
+        <w:rPr>
+          <w:rFonts w:cstheme="minorHAnsi"/>
+          <w:sz w:val="28"/>
+        </w:rPr>
+        <w:t xml:space="preserve">, the grid will first set the existing coordinates of the block to “space” to prevent errors in conversion from one </w:t>
+      </w:r>
+      <w:r>
+        <w:rPr>
+          <w:rFonts w:cstheme="minorHAnsi"/>
+          <w:sz w:val="28"/>
+        </w:rPr>
+        <w:t>position</w:t>
+      </w:r>
+      <w:r>
+        <w:rPr>
+          <w:rFonts w:cstheme="minorHAnsi"/>
+          <w:sz w:val="28"/>
+        </w:rPr>
+        <w:t xml:space="preserve"> to another. Since the block will have originally passed a check in the previous manipulation, the four characters can be set to space without worrying</w:t>
+      </w:r>
+      <w:r>
+        <w:rPr>
+          <w:rFonts w:cstheme="minorHAnsi"/>
+          <w:sz w:val="28"/>
+        </w:rPr>
+        <w:t xml:space="preserve"> about overwriting something important</w:t>
+      </w:r>
+      <w:r>
+        <w:rPr>
+          <w:rFonts w:cstheme="minorHAnsi"/>
+          <w:sz w:val="28"/>
+        </w:rPr>
+        <w:t>. The program proceeds as usual.</w:t>
+      </w:r>
+    </w:p>
+    <w:p>
+      <w:pPr>
+        <w:spacing w:line="240" w:lineRule="auto"/>
+        <w:rPr>
+          <w:rFonts w:cstheme="minorHAnsi"/>
+          <w:sz w:val="28"/>
+        </w:rPr>
+      </w:pPr>
+      <w:r>
+        <w:rPr>
+          <w:rFonts w:cstheme="minorHAnsi"/>
+          <w:sz w:val="28"/>
+        </w:rPr>
+        <w:lastRenderedPageBreak/>
+        <w:tab/>
+        <w:t>Upon each call of Drop, the grid function will also check if a row has been filled through the vector. If it has, the</w:t>
+      </w:r>
+      <w:r>
+        <w:rPr>
+          <w:rFonts w:cstheme="minorHAnsi"/>
+          <w:sz w:val="28"/>
+        </w:rPr>
+        <w:t xml:space="preserve">n the grid will call </w:t>
+      </w:r>
+      <w:proofErr w:type="spellStart"/>
+      <w:proofErr w:type="gramStart"/>
+      <w:r>
+        <w:rPr>
+          <w:rFonts w:cstheme="minorHAnsi"/>
+          <w:sz w:val="28"/>
+        </w:rPr>
+        <w:t>RowClear</w:t>
+      </w:r>
+      <w:proofErr w:type="spellEnd"/>
+      <w:r>
+        <w:rPr>
+          <w:rFonts w:cstheme="minorHAnsi"/>
+          <w:sz w:val="28"/>
+        </w:rPr>
+        <w:t>(</w:t>
+      </w:r>
+      <w:proofErr w:type="gramEnd"/>
+      <w:r>
+        <w:rPr>
+          <w:rFonts w:cstheme="minorHAnsi"/>
+          <w:sz w:val="28"/>
+        </w:rPr>
+        <w:t>)</w:t>
+      </w:r>
+      <w:r>
+        <w:rPr>
+          <w:rFonts w:cstheme="minorHAnsi"/>
+          <w:sz w:val="28"/>
+        </w:rPr>
+        <w:t>(Function in Grid)</w:t>
+      </w:r>
+      <w:r>
+        <w:rPr>
+          <w:rFonts w:cstheme="minorHAnsi"/>
+          <w:sz w:val="28"/>
+        </w:rPr>
+        <w:t xml:space="preserve"> which will also update the score of the game and check if any blocks have been destroyed using the </w:t>
+      </w:r>
+      <w:proofErr w:type="spellStart"/>
+      <w:r>
+        <w:rPr>
+          <w:rFonts w:cstheme="minorHAnsi"/>
+          <w:sz w:val="28"/>
+        </w:rPr>
+        <w:t>blockCell</w:t>
+      </w:r>
+      <w:proofErr w:type="spellEnd"/>
+      <w:r>
+        <w:rPr>
+          <w:rFonts w:cstheme="minorHAnsi"/>
+          <w:sz w:val="28"/>
+        </w:rPr>
+        <w:t xml:space="preserve"> structure.</w:t>
+      </w:r>
+      <w:r>
+        <w:rPr>
+          <w:rFonts w:cstheme="minorHAnsi"/>
+          <w:sz w:val="28"/>
+        </w:rPr>
+        <w:t xml:space="preserve"> The Drop function is the user’s way of communicating to the program that he is done with the current block and that the next one be brought out. Even if the user has reached a position where no further manipulation is possible, </w:t>
+      </w:r>
+      <w:r>
+        <w:rPr>
+          <w:rFonts w:cstheme="minorHAnsi"/>
+          <w:b/>
+          <w:sz w:val="28"/>
+        </w:rPr>
+        <w:t>he will have to</w:t>
+      </w:r>
+      <w:r>
+        <w:rPr>
+          <w:rFonts w:cstheme="minorHAnsi"/>
+          <w:sz w:val="28"/>
+        </w:rPr>
+        <w:t xml:space="preserve"> call drop to have access to the next block. </w:t>
+      </w:r>
+      <w:r>
+        <w:rPr>
+          <w:rFonts w:cstheme="minorHAnsi"/>
+          <w:sz w:val="28"/>
+        </w:rPr>
+        <w:t>The Graphics Display will read off the grid as usual and the updated display will be shown.</w:t>
+      </w:r>
+    </w:p>
+    <w:p>
+      <w:pPr>
+        <w:spacing w:line="240" w:lineRule="auto"/>
+        <w:rPr>
+          <w:rFonts w:cstheme="minorHAnsi"/>
+          <w:sz w:val="28"/>
+        </w:rPr>
+      </w:pPr>
+      <w:r>
+        <w:rPr>
+          <w:rFonts w:cstheme="minorHAnsi"/>
+          <w:sz w:val="28"/>
+        </w:rPr>
+        <w:tab/>
+        <w:t>To make life easier for us developers, the game also provides a Sandbox style mode which allows for certain blocks to be placed at certain times using the commands corresponding to the type of block(</w:t>
+      </w:r>
+      <w:proofErr w:type="spellStart"/>
+      <w:r>
+        <w:rPr>
+          <w:rFonts w:cstheme="minorHAnsi"/>
+          <w:sz w:val="28"/>
+        </w:rPr>
+        <w:t>e.g</w:t>
+      </w:r>
+      <w:proofErr w:type="spellEnd"/>
+      <w:r>
+        <w:rPr>
+          <w:rFonts w:cstheme="minorHAnsi"/>
+          <w:sz w:val="28"/>
+        </w:rPr>
+        <w:t xml:space="preserve"> L for </w:t>
+      </w:r>
+      <w:proofErr w:type="spellStart"/>
+      <w:r>
+        <w:rPr>
+          <w:rFonts w:cstheme="minorHAnsi"/>
+          <w:sz w:val="28"/>
+        </w:rPr>
+        <w:t>LBlock</w:t>
+      </w:r>
+      <w:proofErr w:type="spellEnd"/>
+      <w:r>
+        <w:rPr>
+          <w:rFonts w:cstheme="minorHAnsi"/>
+          <w:sz w:val="28"/>
+        </w:rPr>
+        <w:t xml:space="preserve">). Other functions include </w:t>
+      </w:r>
+      <w:proofErr w:type="spellStart"/>
+      <w:r>
+        <w:rPr>
+          <w:rFonts w:cstheme="minorHAnsi"/>
+          <w:sz w:val="28"/>
+        </w:rPr>
+        <w:t>norandom</w:t>
+      </w:r>
+      <w:proofErr w:type="spellEnd"/>
+      <w:r>
+        <w:rPr>
+          <w:rFonts w:cstheme="minorHAnsi"/>
+          <w:sz w:val="28"/>
+        </w:rPr>
+        <w:t xml:space="preserve"> and random, which take away and add randomness respectively. </w:t>
+      </w:r>
+      <w:r>
+        <w:rPr>
+          <w:rFonts w:cstheme="minorHAnsi"/>
+          <w:sz w:val="28"/>
+        </w:rPr>
+        <w:t xml:space="preserve">A function sequence is provided to allow for a set of commands to be carried out in the game automatically. </w:t>
+      </w:r>
+      <w:r>
+        <w:rPr>
+          <w:rFonts w:cstheme="minorHAnsi"/>
+          <w:sz w:val="28"/>
+        </w:rPr>
+        <w:t xml:space="preserve">These functions are not going to be used in a standard play-through of the game and are more suited for testing purposes. </w:t>
+      </w:r>
+    </w:p>
+    <w:p>
+      <w:pPr>
+        <w:spacing w:line="240" w:lineRule="auto"/>
+        <w:rPr>
+          <w:rFonts w:cstheme="minorHAnsi"/>
+          <w:sz w:val="28"/>
+        </w:rPr>
+      </w:pPr>
+      <w:r>
+        <w:rPr>
+          <w:rFonts w:cstheme="minorHAnsi"/>
+          <w:sz w:val="28"/>
+        </w:rPr>
+        <w:tab/>
+        <w:t>To play the actual game, the user will interact through a controller which will take in standard input from the user and the game will correspond accordingly to the given input. The controller is an important part of the design because it helps keep our main file clutter free and more suited for other purposes, such as handling command line arguments.</w:t>
+      </w:r>
+    </w:p>
+    <w:p>
+      <w:pPr>
+        <w:spacing w:line="240" w:lineRule="auto"/>
+        <w:rPr>
+          <w:rFonts w:cstheme="minorHAnsi"/>
+          <w:sz w:val="28"/>
+        </w:rPr>
+      </w:pPr>
+      <w:r>
+        <w:rPr>
+          <w:rFonts w:cstheme="minorHAnsi"/>
+          <w:sz w:val="28"/>
+        </w:rPr>
+        <w:tab/>
+        <w:t xml:space="preserve">The game also allows for reading in a sequence of blocks from a file. This feature is available on Level 0 and also throughout other levels of the game if the </w:t>
+      </w:r>
+      <w:proofErr w:type="spellStart"/>
+      <w:r>
+        <w:rPr>
+          <w:rFonts w:cstheme="minorHAnsi"/>
+          <w:sz w:val="28"/>
+        </w:rPr>
+        <w:t>norandom</w:t>
+      </w:r>
+      <w:proofErr w:type="spellEnd"/>
+      <w:r>
+        <w:rPr>
+          <w:rFonts w:cstheme="minorHAnsi"/>
+          <w:sz w:val="28"/>
+        </w:rPr>
+        <w:t xml:space="preserve"> function is called. The program knows how to exit properly when the end of the file is reached and will notify the user before doing so.</w:t>
+      </w:r>
+    </w:p>
+    <w:p>
+      <w:pPr>
+        <w:spacing w:line="240" w:lineRule="auto"/>
+        <w:ind w:firstLine="720"/>
+        <w:rPr>
+          <w:rFonts w:cstheme="minorHAnsi"/>
+          <w:sz w:val="28"/>
+        </w:rPr>
+      </w:pPr>
+      <w:r>
+        <w:rPr>
+          <w:rFonts w:cstheme="minorHAnsi"/>
+          <w:sz w:val="28"/>
+        </w:rPr>
+        <w:t xml:space="preserve">The rules of the game are that of a standard Tetris game, as soon as the player reaches the top of the grid, the game will end. </w:t>
+      </w:r>
+      <w:r>
+        <w:rPr>
+          <w:rFonts w:cstheme="minorHAnsi"/>
+          <w:sz w:val="28"/>
+        </w:rPr>
+        <w:t>As stated above, the game will update the view as necessary and let the user know that the game is over while also displaying his final score in the run.</w:t>
+      </w:r>
+    </w:p>
+    <w:p>
+      <w:pPr>
+        <w:spacing w:line="240" w:lineRule="auto"/>
+        <w:ind w:firstLine="720"/>
+        <w:rPr>
+          <w:rFonts w:cstheme="minorHAnsi"/>
+          <w:sz w:val="28"/>
+        </w:rPr>
+      </w:pPr>
+      <w:r>
+        <w:rPr>
+          <w:rFonts w:cstheme="minorHAnsi"/>
+          <w:sz w:val="28"/>
+        </w:rPr>
+        <w:t>A provided feature for the user’s satisfaction is an option for text display game only. This will appeal to users with less powerful computers as the graphics will play slightly slower for them. This is one of the few command line arguments that the game can be initializ</w:t>
+      </w:r>
+      <w:r>
+        <w:rPr>
+          <w:rFonts w:cstheme="minorHAnsi"/>
+          <w:sz w:val="28"/>
+        </w:rPr>
+        <w:t>ed with. The other ones include</w:t>
+      </w:r>
+      <w:proofErr w:type="gramStart"/>
+      <w:r>
+        <w:rPr>
+          <w:rFonts w:cstheme="minorHAnsi"/>
+          <w:sz w:val="28"/>
+        </w:rPr>
+        <w:t>:</w:t>
+      </w:r>
+      <w:proofErr w:type="gramEnd"/>
+      <w:r>
+        <w:rPr>
+          <w:rFonts w:cstheme="minorHAnsi"/>
+          <w:sz w:val="28"/>
+        </w:rPr>
+        <w:br/>
+      </w:r>
+      <w:r>
+        <w:rPr>
+          <w:rFonts w:cstheme="minorHAnsi"/>
+          <w:sz w:val="28"/>
+        </w:rPr>
+        <w:lastRenderedPageBreak/>
+        <w:t xml:space="preserve">1) -seed –xxx. Which will take in a seed value from the user to help change the </w:t>
+      </w:r>
       <w:bookmarkStart w:id="0" w:name="_GoBack"/>
       <w:bookmarkEnd w:id="0"/>
-    </w:p>
-    <w:p>
-      <w:pPr>
-        <w:spacing w:line="240" w:lineRule="auto"/>
-        <w:rPr>
-          <w:rFonts w:cstheme="minorHAnsi"/>
-          <w:b/>
-          <w:sz w:val="32"/>
-          <w:u w:val="single"/>
-        </w:rPr>
-      </w:pPr>
-    </w:p>
-    <w:p>
-      <w:pPr>
-        <w:spacing w:line="240" w:lineRule="auto"/>
-        <w:rPr>
-          <w:rFonts w:cstheme="minorHAnsi"/>
-          <w:b/>
-          <w:sz w:val="32"/>
-          <w:u w:val="single"/>
-        </w:rPr>
-      </w:pPr>
-    </w:p>
-    <w:p>
-      <w:pPr>
-        <w:spacing w:line="240" w:lineRule="auto"/>
-        <w:rPr>
-          <w:rFonts w:cstheme="minorHAnsi"/>
-          <w:b/>
-          <w:sz w:val="32"/>
-          <w:u w:val="single"/>
-        </w:rPr>
-      </w:pPr>
-    </w:p>
-    <w:p>
-      <w:pPr>
-        <w:spacing w:line="240" w:lineRule="auto"/>
-        <w:rPr>
-          <w:rFonts w:cstheme="minorHAnsi"/>
-          <w:b/>
-          <w:sz w:val="32"/>
-          <w:u w:val="single"/>
-        </w:rPr>
-      </w:pPr>
-    </w:p>
-    <w:p>
-      <w:pPr>
-        <w:spacing w:line="240" w:lineRule="auto"/>
-        <w:rPr>
-          <w:rFonts w:cstheme="minorHAnsi"/>
-          <w:b/>
-          <w:sz w:val="32"/>
-          <w:u w:val="single"/>
-        </w:rPr>
-      </w:pPr>
-    </w:p>
-    <w:p>
-      <w:pPr>
-        <w:spacing w:line="240" w:lineRule="auto"/>
-        <w:rPr>
-          <w:rFonts w:cstheme="minorHAnsi"/>
-          <w:b/>
-          <w:sz w:val="32"/>
-          <w:u w:val="single"/>
-        </w:rPr>
-      </w:pPr>
-    </w:p>
-    <w:p>
-      <w:pPr>
-        <w:spacing w:line="240" w:lineRule="auto"/>
-        <w:rPr>
-          <w:rFonts w:cstheme="minorHAnsi"/>
-          <w:b/>
-          <w:sz w:val="32"/>
-          <w:u w:val="single"/>
-        </w:rPr>
-      </w:pPr>
-    </w:p>
-    <w:p>
-      <w:pPr>
-        <w:spacing w:line="240" w:lineRule="auto"/>
-        <w:rPr>
-          <w:rFonts w:cstheme="minorHAnsi"/>
-          <w:b/>
-          <w:sz w:val="32"/>
-          <w:u w:val="single"/>
-        </w:rPr>
-      </w:pPr>
-    </w:p>
-    <w:p>
-      <w:pPr>
-        <w:spacing w:line="240" w:lineRule="auto"/>
-        <w:rPr>
-          <w:rFonts w:cstheme="minorHAnsi"/>
-          <w:b/>
-          <w:sz w:val="32"/>
-          <w:u w:val="single"/>
-        </w:rPr>
-      </w:pPr>
-    </w:p>
-    <w:p>
-      <w:pPr>
-        <w:spacing w:line="240" w:lineRule="auto"/>
-        <w:rPr>
-          <w:rFonts w:cstheme="minorHAnsi"/>
-          <w:b/>
-          <w:sz w:val="32"/>
-          <w:u w:val="single"/>
-        </w:rPr>
-      </w:pPr>
-    </w:p>
-    <w:p>
-      <w:pPr>
-        <w:spacing w:line="240" w:lineRule="auto"/>
-        <w:rPr>
-          <w:rFonts w:cstheme="minorHAnsi"/>
-          <w:b/>
-          <w:sz w:val="32"/>
-          <w:u w:val="single"/>
-        </w:rPr>
-      </w:pPr>
-    </w:p>
-    <w:p>
-      <w:pPr>
-        <w:spacing w:line="240" w:lineRule="auto"/>
-        <w:rPr>
-          <w:rFonts w:cstheme="minorHAnsi"/>
-          <w:b/>
-          <w:sz w:val="32"/>
-          <w:u w:val="single"/>
-        </w:rPr>
-      </w:pPr>
-    </w:p>
-    <w:p>
-      <w:pPr>
-        <w:spacing w:line="240" w:lineRule="auto"/>
-        <w:rPr>
-          <w:rFonts w:cstheme="minorHAnsi"/>
-          <w:b/>
-          <w:sz w:val="32"/>
-          <w:u w:val="single"/>
-        </w:rPr>
-      </w:pPr>
-      <w:r>
-        <w:rPr>
-          <w:rFonts w:cstheme="minorHAnsi"/>
-          <w:b/>
-          <w:sz w:val="32"/>
-          <w:u w:val="single"/>
-        </w:rPr>
-        <w:lastRenderedPageBreak/>
-        <w:t>Description:</w:t>
-      </w:r>
-    </w:p>
-    <w:p>
-      <w:pPr>
-        <w:spacing w:line="240" w:lineRule="auto"/>
-        <w:rPr>
-          <w:rFonts w:cstheme="minorHAnsi"/>
-          <w:sz w:val="28"/>
-          <w:szCs w:val="28"/>
-        </w:rPr>
-      </w:pPr>
-      <w:r>
-        <w:rPr>
-          <w:rFonts w:cstheme="minorHAnsi"/>
-          <w:sz w:val="28"/>
-          <w:szCs w:val="28"/>
-        </w:rPr>
-        <w:tab/>
-        <w:t xml:space="preserve">To implement the game of </w:t>
+      <w:r>
+        <w:rPr>
+          <w:rFonts w:cstheme="minorHAnsi"/>
+          <w:sz w:val="28"/>
+        </w:rPr>
+        <w:t>randomization of the blocks</w:t>
+      </w:r>
+      <w:r>
+        <w:rPr>
+          <w:rFonts w:cstheme="minorHAnsi"/>
+          <w:sz w:val="28"/>
+        </w:rPr>
+        <w:br/>
+        <w:t>2) -</w:t>
       </w:r>
       <w:proofErr w:type="spellStart"/>
       <w:r>
         <w:rPr>
           <w:rFonts w:cstheme="minorHAnsi"/>
           <w:sz w:val="28"/>
-          <w:szCs w:val="28"/>
-        </w:rPr>
-        <w:t>Quadris</w:t>
+        </w:rPr>
+        <w:t>scriptfile</w:t>
       </w:r>
       <w:proofErr w:type="spellEnd"/>
       <w:r>
         <w:rPr>
           <w:rFonts w:cstheme="minorHAnsi"/>
           <w:sz w:val="28"/>
-          <w:szCs w:val="28"/>
-        </w:rPr>
-        <w:t>, our group intends on taking an object-oriented approach.</w:t>
-      </w:r>
-    </w:p>
-    <w:p>
-      <w:pPr>
-        <w:spacing w:line="240" w:lineRule="auto"/>
-        <w:rPr>
-          <w:rFonts w:cstheme="minorHAnsi"/>
-          <w:sz w:val="28"/>
-          <w:szCs w:val="28"/>
-        </w:rPr>
-      </w:pPr>
-      <w:r>
-        <w:rPr>
-          <w:rFonts w:cstheme="minorHAnsi"/>
-          <w:sz w:val="28"/>
-          <w:szCs w:val="28"/>
-        </w:rPr>
-        <w:tab/>
-        <w:t xml:space="preserve">The </w:t>
-      </w:r>
-      <w:r>
-        <w:rPr>
-          <w:rFonts w:cstheme="minorHAnsi"/>
-          <w:sz w:val="28"/>
-          <w:szCs w:val="28"/>
-        </w:rPr>
-        <w:t>design of the game begins through the Level class which takes in a</w:t>
-      </w:r>
-      <w:r>
-        <w:rPr>
-          <w:rFonts w:cstheme="minorHAnsi"/>
-          <w:sz w:val="28"/>
-          <w:szCs w:val="28"/>
-        </w:rPr>
-        <w:t>n</w:t>
-      </w:r>
-      <w:r>
-        <w:rPr>
-          <w:rFonts w:cstheme="minorHAnsi"/>
-          <w:sz w:val="28"/>
-          <w:szCs w:val="28"/>
-        </w:rPr>
-        <w:t xml:space="preserve"> integer value corresponding to the level of difficulty that the game will be played on. This is used in the </w:t>
+        </w:rPr>
+        <w:t xml:space="preserve"> –xxx. This will read in a sequence through a given file</w:t>
+      </w:r>
+      <w:r>
+        <w:rPr>
+          <w:rFonts w:cstheme="minorHAnsi"/>
+          <w:sz w:val="28"/>
+        </w:rPr>
+        <w:br/>
+        <w:t>3) –</w:t>
       </w:r>
       <w:proofErr w:type="spellStart"/>
       <w:r>
         <w:rPr>
           <w:rFonts w:cstheme="minorHAnsi"/>
           <w:sz w:val="28"/>
-          <w:szCs w:val="28"/>
-        </w:rPr>
-        <w:t>MakeBlock</w:t>
+        </w:rPr>
+        <w:t>startlevel</w:t>
       </w:r>
       <w:proofErr w:type="spellEnd"/>
       <w:r>
         <w:rPr>
           <w:rFonts w:cstheme="minorHAnsi"/>
           <w:sz w:val="28"/>
-          <w:szCs w:val="28"/>
-        </w:rPr>
-        <w:t xml:space="preserve"> function which will then use the correct creation scheme to create Block objects according to the level difficulty. </w:t>
-      </w:r>
-      <w:r>
-        <w:rPr>
-          <w:rFonts w:cstheme="minorHAnsi"/>
-          <w:sz w:val="28"/>
-          <w:szCs w:val="28"/>
-        </w:rPr>
-        <w:t xml:space="preserve">As the game progresses, calling </w:t>
-      </w:r>
-      <w:proofErr w:type="spellStart"/>
-      <w:r>
-        <w:rPr>
-          <w:rFonts w:cstheme="minorHAnsi"/>
-          <w:sz w:val="28"/>
-          <w:szCs w:val="28"/>
-        </w:rPr>
-        <w:t>LevelUp</w:t>
-      </w:r>
-      <w:proofErr w:type="spellEnd"/>
-      <w:r>
-        <w:rPr>
-          <w:rFonts w:cstheme="minorHAnsi"/>
-          <w:sz w:val="28"/>
-          <w:szCs w:val="28"/>
-        </w:rPr>
-        <w:t xml:space="preserve"> and </w:t>
-      </w:r>
-      <w:proofErr w:type="spellStart"/>
-      <w:r>
-        <w:rPr>
-          <w:rFonts w:cstheme="minorHAnsi"/>
-          <w:sz w:val="28"/>
-          <w:szCs w:val="28"/>
-        </w:rPr>
-        <w:t>LevelDown</w:t>
-      </w:r>
-      <w:proofErr w:type="spellEnd"/>
-      <w:r>
-        <w:rPr>
-          <w:rFonts w:cstheme="minorHAnsi"/>
-          <w:sz w:val="28"/>
-          <w:szCs w:val="28"/>
-        </w:rPr>
-        <w:t xml:space="preserve"> will change the difficulty accordingly.</w:t>
-      </w:r>
-    </w:p>
-    <w:p>
-      <w:pPr>
-        <w:spacing w:line="240" w:lineRule="auto"/>
-        <w:rPr>
-          <w:rFonts w:cstheme="minorHAnsi"/>
-          <w:sz w:val="28"/>
-          <w:szCs w:val="28"/>
-        </w:rPr>
-      </w:pPr>
-      <w:r>
-        <w:rPr>
-          <w:rFonts w:cstheme="minorHAnsi"/>
-          <w:sz w:val="28"/>
-          <w:szCs w:val="28"/>
-        </w:rPr>
-        <w:tab/>
-        <w:t xml:space="preserve">The core part of our design involves fluid interaction between the current Block that is to be manipulated and its placement on the grid by using an observer pattern.  </w:t>
-      </w:r>
-    </w:p>
-    <w:p>
-      <w:pPr>
-        <w:spacing w:line="240" w:lineRule="auto"/>
-        <w:rPr>
-          <w:rFonts w:cstheme="minorHAnsi"/>
-          <w:sz w:val="28"/>
-          <w:szCs w:val="28"/>
-        </w:rPr>
-      </w:pPr>
-      <w:r>
-        <w:rPr>
-          <w:rFonts w:cstheme="minorHAnsi"/>
-          <w:sz w:val="28"/>
-          <w:szCs w:val="28"/>
-        </w:rPr>
-        <w:tab/>
-      </w:r>
-      <w:r>
-        <w:rPr>
-          <w:rFonts w:cstheme="minorHAnsi"/>
-          <w:sz w:val="28"/>
-          <w:szCs w:val="28"/>
-        </w:rPr>
-        <w:t xml:space="preserve">Each block begins at the (0,0) position on the grid. </w:t>
-      </w:r>
-      <w:r>
-        <w:rPr>
-          <w:rFonts w:cstheme="minorHAnsi"/>
-          <w:sz w:val="28"/>
-          <w:szCs w:val="28"/>
-        </w:rPr>
-        <w:t xml:space="preserve">The Block class contains the functions necessary to manipulate the Block’s position on the grid. </w:t>
-      </w:r>
-      <w:r>
-        <w:rPr>
-          <w:rFonts w:cstheme="minorHAnsi"/>
-          <w:sz w:val="28"/>
-          <w:szCs w:val="28"/>
-        </w:rPr>
-        <w:t xml:space="preserve">Using a </w:t>
-      </w:r>
-      <w:proofErr w:type="spellStart"/>
-      <w:r>
-        <w:rPr>
-          <w:rFonts w:cstheme="minorHAnsi"/>
-          <w:sz w:val="28"/>
-          <w:szCs w:val="28"/>
-        </w:rPr>
-        <w:t>BlockCoord</w:t>
-      </w:r>
-      <w:proofErr w:type="spellEnd"/>
-      <w:r>
-        <w:rPr>
-          <w:rFonts w:cstheme="minorHAnsi"/>
-          <w:sz w:val="28"/>
-          <w:szCs w:val="28"/>
-        </w:rPr>
-        <w:t>(structure containing four (</w:t>
-      </w:r>
-      <w:proofErr w:type="spellStart"/>
-      <w:r>
-        <w:rPr>
-          <w:rFonts w:cstheme="minorHAnsi"/>
-          <w:sz w:val="28"/>
-          <w:szCs w:val="28"/>
-        </w:rPr>
-        <w:t>x,y</w:t>
-      </w:r>
-      <w:proofErr w:type="spellEnd"/>
-      <w:r>
-        <w:rPr>
-          <w:rFonts w:cstheme="minorHAnsi"/>
-          <w:sz w:val="28"/>
-          <w:szCs w:val="28"/>
-        </w:rPr>
-        <w:t xml:space="preserve">) coordinate pairs) as one of its private fields, the functions left, right, clockwise, counterclockwise, down and drop will modify these coordinate pairs accordingly. </w:t>
-      </w:r>
-      <w:r>
-        <w:rPr>
-          <w:rFonts w:cstheme="minorHAnsi"/>
-          <w:sz w:val="28"/>
-          <w:szCs w:val="28"/>
-        </w:rPr>
-        <w:t>Throughout the design document, these will be referred to as the Manipulating Functions.</w:t>
-      </w:r>
-    </w:p>
-    <w:p>
-      <w:pPr>
-        <w:spacing w:line="240" w:lineRule="auto"/>
-        <w:rPr>
-          <w:rFonts w:cstheme="minorHAnsi"/>
-          <w:sz w:val="28"/>
-        </w:rPr>
-      </w:pPr>
-      <w:r>
-        <w:rPr>
-          <w:rFonts w:cstheme="minorHAnsi"/>
-          <w:sz w:val="32"/>
-        </w:rPr>
-        <w:tab/>
-      </w:r>
-      <w:r>
-        <w:rPr>
-          <w:rFonts w:cstheme="minorHAnsi"/>
-          <w:sz w:val="28"/>
-        </w:rPr>
-        <w:t xml:space="preserve">The next major part of the design is the Observer pattern which will take the changes being made to the coordinates in Block and apply them to the Grid. </w:t>
-      </w:r>
-      <w:r>
-        <w:rPr>
-          <w:rFonts w:cstheme="minorHAnsi"/>
-          <w:sz w:val="28"/>
-        </w:rPr>
-        <w:t xml:space="preserve">After each call of a Manipulating function, the grid will call Check to make sure that the move is valid. If there are characters already located in one of the coordinates, this will return false and the move will not be made. If it is a valid move, then the grid will call update and the correct characters will be placed. </w:t>
-      </w:r>
-    </w:p>
-    <w:p>
-      <w:pPr>
-        <w:spacing w:line="240" w:lineRule="auto"/>
-        <w:rPr>
-          <w:rFonts w:cstheme="minorHAnsi"/>
-          <w:sz w:val="28"/>
-        </w:rPr>
-      </w:pPr>
-      <w:r>
-        <w:rPr>
-          <w:rFonts w:cstheme="minorHAnsi"/>
-          <w:sz w:val="28"/>
-        </w:rPr>
-        <w:tab/>
-        <w:t>Before each call of Clockwise or Counterclockwise, the grid will first set the existing coordinates of the block to “space” to prevent errors in conversion from one rotation to another. Since the block will have originally passed a check in the previous manipulation, the four characters can be set to space without worrying</w:t>
-      </w:r>
-      <w:r>
-        <w:rPr>
-          <w:rFonts w:cstheme="minorHAnsi"/>
-          <w:sz w:val="28"/>
-        </w:rPr>
-        <w:t xml:space="preserve"> about overwriting something important</w:t>
-      </w:r>
-      <w:r>
-        <w:rPr>
-          <w:rFonts w:cstheme="minorHAnsi"/>
-          <w:sz w:val="28"/>
-        </w:rPr>
-        <w:t>. The program proceeds as usual.</w:t>
-      </w:r>
-    </w:p>
-    <w:p>
-      <w:pPr>
-        <w:spacing w:line="240" w:lineRule="auto"/>
-        <w:rPr>
-          <w:rFonts w:cstheme="minorHAnsi"/>
-          <w:sz w:val="28"/>
-        </w:rPr>
-      </w:pPr>
-      <w:r>
-        <w:rPr>
-          <w:rFonts w:cstheme="minorHAnsi"/>
-          <w:sz w:val="28"/>
-        </w:rPr>
-        <w:tab/>
-        <w:t>Upon each call of Drop, the grid function will also check if a row has been filled through the vector. If it has, the</w:t>
-      </w:r>
-      <w:r>
-        <w:rPr>
-          <w:rFonts w:cstheme="minorHAnsi"/>
-          <w:sz w:val="28"/>
-        </w:rPr>
-        <w:t xml:space="preserve">n the grid will call </w:t>
-      </w:r>
-      <w:proofErr w:type="spellStart"/>
-      <w:r>
-        <w:rPr>
-          <w:rFonts w:cstheme="minorHAnsi"/>
-          <w:sz w:val="28"/>
-        </w:rPr>
-        <w:t>RowClear</w:t>
-      </w:r>
-      <w:proofErr w:type="spellEnd"/>
-      <w:r>
-        <w:rPr>
-          <w:rFonts w:cstheme="minorHAnsi"/>
-          <w:sz w:val="28"/>
-        </w:rPr>
-        <w:t xml:space="preserve">() which will also update the score of the game and check if any blocks have been destroyed using the </w:t>
-      </w:r>
-      <w:proofErr w:type="spellStart"/>
-      <w:r>
-        <w:rPr>
-          <w:rFonts w:cstheme="minorHAnsi"/>
-          <w:sz w:val="28"/>
-        </w:rPr>
-        <w:t>blockCell</w:t>
-      </w:r>
-      <w:proofErr w:type="spellEnd"/>
-      <w:r>
-        <w:rPr>
-          <w:rFonts w:cstheme="minorHAnsi"/>
-          <w:sz w:val="28"/>
-        </w:rPr>
-        <w:t xml:space="preserve"> structure.</w:t>
-      </w:r>
-      <w:r>
-        <w:rPr>
-          <w:rFonts w:cstheme="minorHAnsi"/>
-          <w:sz w:val="28"/>
-        </w:rPr>
-        <w:t xml:space="preserve"> The Drop function is the user’s way of communicating to the program that he is done with the current block and that the next one be </w:t>
-      </w:r>
-      <w:r>
-        <w:rPr>
-          <w:rFonts w:cstheme="minorHAnsi"/>
-          <w:sz w:val="28"/>
-        </w:rPr>
-        <w:lastRenderedPageBreak/>
-        <w:t xml:space="preserve">brought out. Even if the user has reached a position where no further manipulation is possible, </w:t>
-      </w:r>
-      <w:r>
-        <w:rPr>
-          <w:rFonts w:cstheme="minorHAnsi"/>
-          <w:b/>
-          <w:sz w:val="28"/>
-        </w:rPr>
-        <w:t>he will have to</w:t>
-      </w:r>
-      <w:r>
-        <w:rPr>
-          <w:rFonts w:cstheme="minorHAnsi"/>
-          <w:sz w:val="28"/>
-        </w:rPr>
-        <w:t xml:space="preserve"> call drop to have access to the next block. </w:t>
-      </w:r>
-    </w:p>
-    <w:p>
-      <w:pPr>
-        <w:spacing w:line="240" w:lineRule="auto"/>
-        <w:rPr>
-          <w:rFonts w:cstheme="minorHAnsi"/>
-          <w:sz w:val="28"/>
-        </w:rPr>
-      </w:pPr>
-      <w:r>
-        <w:rPr>
-          <w:rFonts w:cstheme="minorHAnsi"/>
-          <w:sz w:val="28"/>
-        </w:rPr>
-        <w:tab/>
-        <w:t>To make life easier for us developers, the game also provides a Sandbox style mode which allows for certain blocks to be placed at certain times using the commands corresponding to the type of block(</w:t>
-      </w:r>
-      <w:proofErr w:type="spellStart"/>
-      <w:r>
-        <w:rPr>
-          <w:rFonts w:cstheme="minorHAnsi"/>
-          <w:sz w:val="28"/>
-        </w:rPr>
-        <w:t>e.g</w:t>
-      </w:r>
-      <w:proofErr w:type="spellEnd"/>
-      <w:r>
-        <w:rPr>
-          <w:rFonts w:cstheme="minorHAnsi"/>
-          <w:sz w:val="28"/>
-        </w:rPr>
-        <w:t xml:space="preserve"> L for </w:t>
-      </w:r>
-      <w:proofErr w:type="spellStart"/>
-      <w:r>
-        <w:rPr>
-          <w:rFonts w:cstheme="minorHAnsi"/>
-          <w:sz w:val="28"/>
-        </w:rPr>
-        <w:t>LBlock</w:t>
-      </w:r>
-      <w:proofErr w:type="spellEnd"/>
-      <w:r>
-        <w:rPr>
-          <w:rFonts w:cstheme="minorHAnsi"/>
-          <w:sz w:val="28"/>
-        </w:rPr>
-        <w:t xml:space="preserve">). Other functions include </w:t>
-      </w:r>
-      <w:proofErr w:type="spellStart"/>
-      <w:r>
-        <w:rPr>
-          <w:rFonts w:cstheme="minorHAnsi"/>
-          <w:sz w:val="28"/>
-        </w:rPr>
-        <w:t>norandom</w:t>
-      </w:r>
-      <w:proofErr w:type="spellEnd"/>
-      <w:r>
-        <w:rPr>
-          <w:rFonts w:cstheme="minorHAnsi"/>
-          <w:sz w:val="28"/>
-        </w:rPr>
-        <w:t xml:space="preserve"> and random, which take away and add randomness respectively. These functions are not going to be used in a standard play-through of the game and are more suited for testing purposes. </w:t>
-      </w:r>
-    </w:p>
-    <w:p>
-      <w:pPr>
-        <w:spacing w:line="240" w:lineRule="auto"/>
-        <w:ind w:firstLine="720"/>
-        <w:rPr>
-          <w:rFonts w:cstheme="minorHAnsi"/>
-          <w:sz w:val="28"/>
-        </w:rPr>
-      </w:pPr>
-      <w:r>
-        <w:rPr>
-          <w:rFonts w:cstheme="minorHAnsi"/>
-          <w:sz w:val="28"/>
-        </w:rPr>
-        <w:t xml:space="preserve">The rules of the game are that of a standard Tetris game, as soon as the player reaches the top of the grid, the game will end. </w:t>
+        </w:rPr>
+        <w:t xml:space="preserve"> –x. This will start the game at the specified level.</w:t>
       </w:r>
     </w:p>
     <w:p>
@@ -1826,6 +2952,17 @@
         <w:rPr>
           <w:rFonts w:cstheme="minorHAnsi"/>
           <w:sz w:val="28"/>
+        </w:rPr>
+      </w:pPr>
+    </w:p>
+    <w:p>
+      <w:pPr>
+        <w:spacing w:line="240" w:lineRule="auto"/>
+        <w:rPr>
+          <w:rFonts w:cstheme="minorHAnsi"/>
+          <w:b/>
+          <w:sz w:val="28"/>
+          <w:u w:val="single"/>
         </w:rPr>
       </w:pPr>
     </w:p>
@@ -1857,10 +2994,10 @@
         <w:tblLook w:val="04A0" w:firstRow="1" w:lastRow="0" w:firstColumn="1" w:lastColumn="0" w:noHBand="0" w:noVBand="1"/>
       </w:tblPr>
       <w:tblGrid>
-        <w:gridCol w:w="2451"/>
-        <w:gridCol w:w="2209"/>
-        <w:gridCol w:w="2325"/>
-        <w:gridCol w:w="2365"/>
+        <w:gridCol w:w="2457"/>
+        <w:gridCol w:w="2215"/>
+        <w:gridCol w:w="2331"/>
+        <w:gridCol w:w="2347"/>
       </w:tblGrid>
       <w:tr>
         <w:tc>
@@ -2017,7 +3154,6 @@
           <w:p>
             <w:pPr>
               <w:rPr>
-                <w:sz w:val="20"/>
                 <w:szCs w:val="20"/>
               </w:rPr>
             </w:pPr>
@@ -2035,6 +3171,46 @@
               <w:t>Tblock</w:t>
             </w:r>
             <w:proofErr w:type="spellEnd"/>
+          </w:p>
+          <w:p>
+            <w:pPr>
+              <w:rPr>
+                <w:szCs w:val="20"/>
+              </w:rPr>
+            </w:pPr>
+            <w:r>
+              <w:rPr>
+                <w:szCs w:val="20"/>
+              </w:rPr>
+              <w:t>-Score</w:t>
+            </w:r>
+          </w:p>
+          <w:p>
+            <w:pPr>
+              <w:rPr>
+                <w:szCs w:val="20"/>
+              </w:rPr>
+            </w:pPr>
+            <w:r>
+              <w:rPr>
+                <w:szCs w:val="20"/>
+              </w:rPr>
+              <w:t>-Hint/Restart</w:t>
+            </w:r>
+          </w:p>
+          <w:p>
+            <w:pPr>
+              <w:rPr>
+                <w:sz w:val="20"/>
+                <w:szCs w:val="20"/>
+              </w:rPr>
+            </w:pPr>
+            <w:r>
+              <w:rPr>
+                <w:szCs w:val="20"/>
+              </w:rPr>
+              <w:t>-Controller Setup</w:t>
+            </w:r>
           </w:p>
         </w:tc>
         <w:tc>
@@ -2125,6 +3301,53 @@
             </w:r>
             <w:proofErr w:type="spellEnd"/>
           </w:p>
+          <w:p>
+            <w:pPr>
+              <w:rPr>
+                <w:szCs w:val="20"/>
+              </w:rPr>
+            </w:pPr>
+            <w:r>
+              <w:rPr>
+                <w:szCs w:val="20"/>
+              </w:rPr>
+              <w:t xml:space="preserve">-Command Line </w:t>
+            </w:r>
+            <w:proofErr w:type="spellStart"/>
+            <w:r>
+              <w:rPr>
+                <w:szCs w:val="20"/>
+              </w:rPr>
+              <w:t>Args</w:t>
+            </w:r>
+            <w:proofErr w:type="spellEnd"/>
+          </w:p>
+          <w:p>
+            <w:pPr>
+              <w:rPr>
+                <w:szCs w:val="20"/>
+              </w:rPr>
+            </w:pPr>
+            <w:r>
+              <w:rPr>
+                <w:szCs w:val="20"/>
+              </w:rPr>
+              <w:t>-Regex Commands</w:t>
+            </w:r>
+          </w:p>
+          <w:p>
+            <w:pPr>
+              <w:rPr>
+                <w:szCs w:val="20"/>
+              </w:rPr>
+            </w:pPr>
+            <w:r>
+              <w:rPr>
+                <w:szCs w:val="20"/>
+              </w:rPr>
+              <w:t>-Controller Setup</w:t>
+            </w:r>
+          </w:p>
         </w:tc>
         <w:tc>
           <w:tcPr>
@@ -2163,12 +3386,6 @@
               <w:t>GridDisplay</w:t>
             </w:r>
             <w:proofErr w:type="spellEnd"/>
-            <w:r>
-              <w:rPr>
-                <w:szCs w:val="20"/>
-              </w:rPr>
-              <w:t>*(Group works on this together)</w:t>
-            </w:r>
           </w:p>
           <w:p>
             <w:pPr>
@@ -2187,7 +3404,7 @@
               <w:rPr>
                 <w:szCs w:val="20"/>
               </w:rPr>
-              <w:t>BlockCoord</w:t>
+              <w:t>GraphicsDisplay</w:t>
             </w:r>
             <w:proofErr w:type="spellEnd"/>
           </w:p>
@@ -2201,16 +3418,34 @@
               <w:rPr>
                 <w:szCs w:val="20"/>
               </w:rPr>
-              <w:t>-</w:t>
+              <w:t>-Exception Handling</w:t>
             </w:r>
-            <w:proofErr w:type="spellStart"/>
+          </w:p>
+          <w:p>
+            <w:pPr>
+              <w:rPr>
+                <w:szCs w:val="20"/>
+              </w:rPr>
+            </w:pPr>
             <w:r>
               <w:rPr>
                 <w:szCs w:val="20"/>
               </w:rPr>
-              <w:t>BlockCell</w:t>
+              <w:t>-View Update and Check</w:t>
             </w:r>
-            <w:proofErr w:type="spellEnd"/>
+          </w:p>
+          <w:p>
+            <w:pPr>
+              <w:rPr>
+                <w:szCs w:val="20"/>
+              </w:rPr>
+            </w:pPr>
+            <w:r>
+              <w:rPr>
+                <w:szCs w:val="20"/>
+              </w:rPr>
+              <w:t>-Controller Setup</w:t>
+            </w:r>
           </w:p>
         </w:tc>
       </w:tr>
@@ -2319,39 +3554,10 @@
     </w:tbl>
     <w:p>
       <w:pPr>
-        <w:spacing w:line="240" w:lineRule="auto"/>
-        <w:rPr>
-          <w:rFonts w:cstheme="minorHAnsi"/>
-          <w:sz w:val="28"/>
-        </w:rPr>
-      </w:pPr>
-    </w:p>
-    <w:p>
-      <w:pPr>
-        <w:rPr>
-          <w:sz w:val="28"/>
-        </w:rPr>
-      </w:pPr>
-      <w:r>
-        <w:rPr>
-          <w:sz w:val="28"/>
-        </w:rPr>
-        <w:t>*</w:t>
-      </w:r>
-      <w:proofErr w:type="spellStart"/>
-      <w:r>
-        <w:rPr>
-          <w:sz w:val="28"/>
-        </w:rPr>
-        <w:t>GridDisplay</w:t>
-      </w:r>
-      <w:proofErr w:type="spellEnd"/>
-      <w:r>
-        <w:rPr>
-          <w:sz w:val="28"/>
-        </w:rPr>
-        <w:t xml:space="preserve"> will prove to be the most difficult function due to the fact that within it, the game truly comes together. For that reason, we will mostly work on it together as a group.</w:t>
-      </w:r>
+        <w:rPr>
+          <w:sz w:val="28"/>
+        </w:rPr>
+      </w:pPr>
     </w:p>
     <w:p>
       <w:pPr>
@@ -2381,7 +3587,6 @@
           <w:sz w:val="32"/>
           <w:u w:val="single"/>
         </w:rPr>
-        <w:lastRenderedPageBreak/>
         <w:t>How the Design Caters to Changes and New Features</w:t>
       </w:r>
     </w:p>
@@ -2506,7 +3711,16 @@
           <w:sz w:val="28"/>
           <w:szCs w:val="28"/>
         </w:rPr>
-        <w:t xml:space="preserve"> for potential new features and changes to existing features, we have designed our program with customizability and flexibility in mind. The goal is that we should be able to easily customize the program without breaking the logic of the existing code. Examples of potential new features are adding new levels and adding a feature such that the block is constantly dropping by one row (similar to the classic Tetris game), whereas potential changes to current features could be implementing a grid with a different size, a different scoring system, different block orientations and changing the way blocks are randomized. </w:t>
+        <w:t xml:space="preserve"> for potential new features and changes to existing features, we have designed our program with customizability and flexibility in mind. The goal is that we should be able to easily customize the program without breaking the logic of the existing code. Examples of potential new features are adding new levels and adding a feature such that the block is constantly dropping by one row </w:t>
+      </w:r>
+      <w:r>
+        <w:rPr>
+          <w:rFonts w:eastAsia="Times New Roman" w:cstheme="minorHAnsi"/>
+          <w:sz w:val="28"/>
+          <w:szCs w:val="28"/>
+        </w:rPr>
+        <w:lastRenderedPageBreak/>
+        <w:t xml:space="preserve">(similar to the classic Tetris game), whereas potential changes to current features could be implementing a grid with a different size, a different scoring system, different block orientations and changing the way blocks are randomized. </w:t>
       </w:r>
     </w:p>
     <w:p>
@@ -2799,8 +4013,8 @@
 </file>
 
 <file path=word/numbering.xml><?xml version="1.0" encoding="utf-8"?>
-<w:numbering xmlns:wpc="http://schemas.microsoft.com/office/word/2010/wordprocessingCanvas" xmlns:cx="http://schemas.microsoft.com/office/drawing/2014/chartex" xmlns:cx1="http://schemas.microsoft.com/office/drawing/2015/9/8/chartex" xmlns:cx2="http://schemas.microsoft.com/office/drawing/2015/10/21/chartex" xmlns:cx3="http://schemas.microsoft.com/office/drawing/2016/5/9/chartex" xmlns:cx4="http://schemas.microsoft.com/office/drawing/2016/5/10/chartex" xmlns:cx5="http://schemas.microsoft.com/office/drawing/2016/5/11/chartex" xmlns:mc="http://schemas.openxmlformats.org/markup-compatibility/2006" xmlns:o="urn:schemas-microsoft-com:office:office" xmlns:r="http://schemas.openxmlformats.org/officeDocument/2006/relationships" xmlns:m="http://schemas.openxmlformats.org/officeDocument/2006/math" xmlns:v="urn:schemas-microsoft-com:vml" xmlns:wp14="http://schemas.microsoft.com/office/word/2010/wordprocessingDrawing" xmlns:wp="http://schemas.openxmlformats.org/drawingml/2006/wordprocessingDrawing" xmlns:w10="urn:schemas-microsoft-com:office:word" xmlns:w="http://schemas.openxmlformats.org/wordprocessingml/2006/main" xmlns:w14="http://schemas.microsoft.com/office/word/2010/wordml" xmlns:w15="http://schemas.microsoft.com/office/word/2012/wordml" xmlns:w16se="http://schemas.microsoft.com/office/word/2015/wordml/symex" xmlns:wpg="http://schemas.microsoft.com/office/word/2010/wordprocessingGroup" xmlns:wpi="http://schemas.microsoft.com/office/word/2010/wordprocessingInk" xmlns:wne="http://schemas.microsoft.com/office/word/2006/wordml" xmlns:wps="http://schemas.microsoft.com/office/word/2010/wordprocessingShape" mc:Ignorable="w14 w15 w16se wp14">
-  <w:abstractNum w:abstractNumId="0" w15:restartNumberingAfterBreak="0">
+<w:numbering xmlns:wpc="http://schemas.microsoft.com/office/word/2010/wordprocessingCanvas" xmlns:mc="http://schemas.openxmlformats.org/markup-compatibility/2006" xmlns:o="urn:schemas-microsoft-com:office:office" xmlns:r="http://schemas.openxmlformats.org/officeDocument/2006/relationships" xmlns:m="http://schemas.openxmlformats.org/officeDocument/2006/math" xmlns:v="urn:schemas-microsoft-com:vml" xmlns:wp14="http://schemas.microsoft.com/office/word/2010/wordprocessingDrawing" xmlns:wp="http://schemas.openxmlformats.org/drawingml/2006/wordprocessingDrawing" xmlns:w10="urn:schemas-microsoft-com:office:word" xmlns:w="http://schemas.openxmlformats.org/wordprocessingml/2006/main" xmlns:w14="http://schemas.microsoft.com/office/word/2010/wordml" xmlns:w15="http://schemas.microsoft.com/office/word/2012/wordml" xmlns:wpg="http://schemas.microsoft.com/office/word/2010/wordprocessingGroup" xmlns:wpi="http://schemas.microsoft.com/office/word/2010/wordprocessingInk" xmlns:wne="http://schemas.microsoft.com/office/word/2006/wordml" xmlns:wps="http://schemas.microsoft.com/office/word/2010/wordprocessingShape" mc:Ignorable="w14 w15 wp14">
+  <w:abstractNum w:abstractNumId="0">
     <w:nsid w:val="0F7D5F11"/>
     <w:multiLevelType w:val="hybridMultilevel"/>
     <w:tmpl w:val="D53054DE"/>
@@ -2912,7 +4126,7 @@
       </w:rPr>
     </w:lvl>
   </w:abstractNum>
-  <w:abstractNum w:abstractNumId="1" w15:restartNumberingAfterBreak="0">
+  <w:abstractNum w:abstractNumId="1">
     <w:nsid w:val="47B81559"/>
     <w:multiLevelType w:val="hybridMultilevel"/>
     <w:tmpl w:val="57C21BCE"/>
@@ -3024,7 +4238,7 @@
       </w:rPr>
     </w:lvl>
   </w:abstractNum>
-  <w:abstractNum w:abstractNumId="2" w15:restartNumberingAfterBreak="0">
+  <w:abstractNum w:abstractNumId="2">
     <w:nsid w:val="6FAD0995"/>
     <w:multiLevelType w:val="hybridMultilevel"/>
     <w:tmpl w:val="7CA6851C"/>
@@ -3150,7 +4364,7 @@
 </file>
 
 <file path=word/styles.xml><?xml version="1.0" encoding="utf-8"?>
-<w:styles xmlns:mc="http://schemas.openxmlformats.org/markup-compatibility/2006" xmlns:r="http://schemas.openxmlformats.org/officeDocument/2006/relationships" xmlns:w="http://schemas.openxmlformats.org/wordprocessingml/2006/main" xmlns:w14="http://schemas.microsoft.com/office/word/2010/wordml" xmlns:w15="http://schemas.microsoft.com/office/word/2012/wordml" xmlns:w16se="http://schemas.microsoft.com/office/word/2015/wordml/symex" mc:Ignorable="w14 w15 w16se">
+<w:styles xmlns:mc="http://schemas.openxmlformats.org/markup-compatibility/2006" xmlns:r="http://schemas.openxmlformats.org/officeDocument/2006/relationships" xmlns:w="http://schemas.openxmlformats.org/wordprocessingml/2006/main" xmlns:w14="http://schemas.microsoft.com/office/word/2010/wordml" xmlns:w15="http://schemas.microsoft.com/office/word/2012/wordml" mc:Ignorable="w14 w15">
   <w:docDefaults>
     <w:rPrDefault>
       <w:rPr>
@@ -3166,7 +4380,7 @@
       </w:pPr>
     </w:pPrDefault>
   </w:docDefaults>
-  <w:latentStyles w:defLockedState="0" w:defUIPriority="99" w:defSemiHidden="0" w:defUnhideWhenUsed="0" w:defQFormat="0" w:count="374">
+  <w:latentStyles w:defLockedState="0" w:defUIPriority="99" w:defSemiHidden="0" w:defUnhideWhenUsed="0" w:defQFormat="0" w:count="371">
     <w:lsdException w:name="Normal" w:uiPriority="0" w:qFormat="1"/>
     <w:lsdException w:name="heading 1" w:uiPriority="9" w:qFormat="1"/>
     <w:lsdException w:name="heading 2" w:semiHidden="1" w:uiPriority="9" w:unhideWhenUsed="1" w:qFormat="1"/>
@@ -3272,6 +4486,7 @@
     <w:lsdException w:name="HTML Sample" w:semiHidden="1" w:unhideWhenUsed="1"/>
     <w:lsdException w:name="HTML Typewriter" w:semiHidden="1" w:unhideWhenUsed="1"/>
     <w:lsdException w:name="HTML Variable" w:semiHidden="1" w:unhideWhenUsed="1"/>
+    <w:lsdException w:name="Normal Table" w:semiHidden="1" w:unhideWhenUsed="1"/>
     <w:lsdException w:name="annotation subject" w:semiHidden="1" w:unhideWhenUsed="1"/>
     <w:lsdException w:name="No List" w:semiHidden="1" w:unhideWhenUsed="1"/>
     <w:lsdException w:name="Outline List 1" w:semiHidden="1" w:unhideWhenUsed="1"/>
@@ -3316,6 +4531,7 @@
     <w:lsdException w:name="Table Professional" w:semiHidden="1" w:unhideWhenUsed="1"/>
     <w:lsdException w:name="Table Subtle 1" w:semiHidden="1" w:unhideWhenUsed="1"/>
     <w:lsdException w:name="Table Subtle 2" w:semiHidden="1" w:unhideWhenUsed="1"/>
+    <w:lsdException w:name="Table Web 1" w:semiHidden="1" w:unhideWhenUsed="1"/>
     <w:lsdException w:name="Table Web 2" w:semiHidden="1" w:unhideWhenUsed="1"/>
     <w:lsdException w:name="Table Web 3" w:semiHidden="1" w:unhideWhenUsed="1"/>
     <w:lsdException w:name="Balloon Text" w:semiHidden="1" w:unhideWhenUsed="1"/>
@@ -3536,9 +4752,6 @@
     <w:lsdException w:name="List Table 5 Dark Accent 6" w:uiPriority="50"/>
     <w:lsdException w:name="List Table 6 Colorful Accent 6" w:uiPriority="51"/>
     <w:lsdException w:name="List Table 7 Colorful Accent 6" w:uiPriority="52"/>
-    <w:lsdException w:name="Mention" w:semiHidden="1" w:unhideWhenUsed="1"/>
-    <w:lsdException w:name="Smart Hyperlink" w:semiHidden="1" w:unhideWhenUsed="1"/>
-    <w:lsdException w:name="Hashtag" w:semiHidden="1" w:unhideWhenUsed="1"/>
   </w:latentStyles>
   <w:style w:type="paragraph" w:default="1" w:styleId="Normal">
     <w:name w:val="Normal"/>
@@ -3580,6 +4793,7 @@
       <w:spacing w:after="0" w:line="240" w:lineRule="auto"/>
     </w:pPr>
     <w:tblPr>
+      <w:tblInd w:w="0" w:type="dxa"/>
       <w:tblBorders>
         <w:top w:val="single" w:sz="4" w:space="0" w:color="auto"/>
         <w:left w:val="single" w:sz="4" w:space="0" w:color="auto"/>
@@ -3588,6 +4802,12 @@
         <w:insideH w:val="single" w:sz="4" w:space="0" w:color="auto"/>
         <w:insideV w:val="single" w:sz="4" w:space="0" w:color="auto"/>
       </w:tblBorders>
+      <w:tblCellMar>
+        <w:top w:w="0" w:type="dxa"/>
+        <w:left w:w="108" w:type="dxa"/>
+        <w:bottom w:w="0" w:type="dxa"/>
+        <w:right w:w="108" w:type="dxa"/>
+      </w:tblCellMar>
     </w:tblPr>
   </w:style>
   <w:style w:type="paragraph" w:styleId="ListParagraph">

</xml_diff>

<commit_message>
Added UML to design doc
</commit_message>
<xml_diff>
--- a/documents/Quadris-Design-Plan.docx
+++ b/documents/Quadris-Design-Plan.docx
@@ -1,6 +1,6 @@
 
 <file path=word/document.xml><?xml version="1.0" encoding="utf-8"?>
-<w:document xmlns:wpc="http://schemas.microsoft.com/office/word/2010/wordprocessingCanvas" xmlns:mc="http://schemas.openxmlformats.org/markup-compatibility/2006" xmlns:o="urn:schemas-microsoft-com:office:office" xmlns:r="http://schemas.openxmlformats.org/officeDocument/2006/relationships" xmlns:m="http://schemas.openxmlformats.org/officeDocument/2006/math" xmlns:v="urn:schemas-microsoft-com:vml" xmlns:wp14="http://schemas.microsoft.com/office/word/2010/wordprocessingDrawing" xmlns:wp="http://schemas.openxmlformats.org/drawingml/2006/wordprocessingDrawing" xmlns:w10="urn:schemas-microsoft-com:office:word" xmlns:w="http://schemas.openxmlformats.org/wordprocessingml/2006/main" xmlns:w14="http://schemas.microsoft.com/office/word/2010/wordml" xmlns:w15="http://schemas.microsoft.com/office/word/2012/wordml" xmlns:wpg="http://schemas.microsoft.com/office/word/2010/wordprocessingGroup" xmlns:wpi="http://schemas.microsoft.com/office/word/2010/wordprocessingInk" xmlns:wne="http://schemas.microsoft.com/office/word/2006/wordml" xmlns:wps="http://schemas.microsoft.com/office/word/2010/wordprocessingShape" mc:Ignorable="w14 w15 wp14">
+<w:document xmlns:wpc="http://schemas.microsoft.com/office/word/2010/wordprocessingCanvas" xmlns:cx="http://schemas.microsoft.com/office/drawing/2014/chartex" xmlns:cx1="http://schemas.microsoft.com/office/drawing/2015/9/8/chartex" xmlns:cx2="http://schemas.microsoft.com/office/drawing/2015/10/21/chartex" xmlns:cx3="http://schemas.microsoft.com/office/drawing/2016/5/9/chartex" xmlns:cx4="http://schemas.microsoft.com/office/drawing/2016/5/10/chartex" xmlns:cx5="http://schemas.microsoft.com/office/drawing/2016/5/11/chartex" xmlns:mc="http://schemas.openxmlformats.org/markup-compatibility/2006" xmlns:o="urn:schemas-microsoft-com:office:office" xmlns:r="http://schemas.openxmlformats.org/officeDocument/2006/relationships" xmlns:m="http://schemas.openxmlformats.org/officeDocument/2006/math" xmlns:v="urn:schemas-microsoft-com:vml" xmlns:wp14="http://schemas.microsoft.com/office/word/2010/wordprocessingDrawing" xmlns:wp="http://schemas.openxmlformats.org/drawingml/2006/wordprocessingDrawing" xmlns:w10="urn:schemas-microsoft-com:office:word" xmlns:w="http://schemas.openxmlformats.org/wordprocessingml/2006/main" xmlns:w14="http://schemas.microsoft.com/office/word/2010/wordml" xmlns:w15="http://schemas.microsoft.com/office/word/2012/wordml" xmlns:w16se="http://schemas.microsoft.com/office/word/2015/wordml/symex" xmlns:wpg="http://schemas.microsoft.com/office/word/2010/wordprocessingGroup" xmlns:wpi="http://schemas.microsoft.com/office/word/2010/wordprocessingInk" xmlns:wne="http://schemas.microsoft.com/office/word/2006/wordml" xmlns:wps="http://schemas.microsoft.com/office/word/2010/wordprocessingShape" mc:Ignorable="w14 w15 w16se wp14">
   <w:body>
     <w:p>
       <w:pPr>
@@ -212,19 +212,8 @@
           <w:sz w:val="28"/>
           <w:u w:val="single"/>
         </w:rPr>
-        <w:t xml:space="preserve"> Structure</w:t>
-      </w:r>
-      <w:proofErr w:type="gramStart"/>
-      <w:r>
-        <w:rPr>
-          <w:rFonts w:cstheme="minorHAnsi"/>
-          <w:b/>
-          <w:sz w:val="28"/>
-          <w:u w:val="single"/>
-        </w:rPr>
-        <w:t>:</w:t>
-      </w:r>
-      <w:proofErr w:type="gramEnd"/>
+        <w:t xml:space="preserve"> Structure:</w:t>
+      </w:r>
       <w:r>
         <w:rPr>
           <w:rFonts w:cstheme="minorHAnsi"/>
@@ -385,20 +374,8 @@
           <w:szCs w:val="28"/>
           <w:u w:val="single"/>
         </w:rPr>
-        <w:t>Level Class</w:t>
-      </w:r>
-      <w:proofErr w:type="gramStart"/>
-      <w:r>
-        <w:rPr>
-          <w:rFonts w:cstheme="minorHAnsi"/>
-          <w:b/>
-          <w:sz w:val="28"/>
-          <w:szCs w:val="28"/>
-          <w:u w:val="single"/>
-        </w:rPr>
-        <w:t>:</w:t>
-      </w:r>
-      <w:proofErr w:type="gramEnd"/>
+        <w:t>Level Class:</w:t>
+      </w:r>
       <w:r>
         <w:rPr>
           <w:rFonts w:cstheme="minorHAnsi"/>
@@ -477,7 +454,6 @@
         <w:t>Block *</w:t>
       </w:r>
       <w:proofErr w:type="spellStart"/>
-      <w:proofErr w:type="gramStart"/>
       <w:r>
         <w:rPr>
           <w:rFonts w:cstheme="minorHAnsi"/>
@@ -495,17 +471,7 @@
           <w:sz w:val="28"/>
           <w:szCs w:val="28"/>
         </w:rPr>
-        <w:t>(</w:t>
-      </w:r>
-      <w:proofErr w:type="gramEnd"/>
-      <w:r>
-        <w:rPr>
-          <w:rFonts w:cstheme="minorHAnsi"/>
-          <w:b/>
-          <w:sz w:val="28"/>
-          <w:szCs w:val="28"/>
-        </w:rPr>
-        <w:t>) -&gt; Creates the blocks</w:t>
+        <w:t>() -&gt; Creates the blocks</w:t>
       </w:r>
     </w:p>
     <w:p>
@@ -528,25 +494,14 @@
         </w:rPr>
         <w:t xml:space="preserve">       </w:t>
       </w:r>
-      <w:proofErr w:type="gramStart"/>
-      <w:r>
-        <w:rPr>
-          <w:rFonts w:cstheme="minorHAnsi"/>
-          <w:b/>
-          <w:sz w:val="28"/>
-          <w:szCs w:val="28"/>
-        </w:rPr>
-        <w:t>void</w:t>
-      </w:r>
-      <w:proofErr w:type="gramEnd"/>
-      <w:r>
-        <w:rPr>
-          <w:rFonts w:cstheme="minorHAnsi"/>
-          <w:b/>
-          <w:sz w:val="28"/>
-          <w:szCs w:val="28"/>
-        </w:rPr>
-        <w:t xml:space="preserve"> </w:t>
+      <w:r>
+        <w:rPr>
+          <w:rFonts w:cstheme="minorHAnsi"/>
+          <w:b/>
+          <w:sz w:val="28"/>
+          <w:szCs w:val="28"/>
+        </w:rPr>
+        <w:t xml:space="preserve">void </w:t>
       </w:r>
       <w:proofErr w:type="spellStart"/>
       <w:r>
@@ -644,37 +599,16 @@
           <w:szCs w:val="28"/>
           <w:u w:val="single"/>
         </w:rPr>
-        <w:t xml:space="preserve">Block </w:t>
-      </w:r>
-      <w:proofErr w:type="gramStart"/>
-      <w:r>
-        <w:rPr>
-          <w:rFonts w:cstheme="minorHAnsi"/>
-          <w:b/>
-          <w:sz w:val="28"/>
-          <w:szCs w:val="28"/>
-          <w:u w:val="single"/>
-        </w:rPr>
-        <w:t>Class</w:t>
-      </w:r>
-      <w:r>
-        <w:rPr>
-          <w:rFonts w:cstheme="minorHAnsi"/>
-          <w:b/>
-          <w:sz w:val="28"/>
-          <w:szCs w:val="28"/>
-        </w:rPr>
-        <w:t>(</w:t>
-      </w:r>
-      <w:proofErr w:type="gramEnd"/>
-      <w:r>
-        <w:rPr>
-          <w:rFonts w:cstheme="minorHAnsi"/>
-          <w:b/>
-          <w:sz w:val="28"/>
-          <w:szCs w:val="28"/>
-        </w:rPr>
-        <w:t>Abstract) Contains 7 Subclasses</w:t>
+        <w:t>Block Class</w:t>
+      </w:r>
+      <w:r>
+        <w:rPr>
+          <w:rFonts w:cstheme="minorHAnsi"/>
+          <w:b/>
+          <w:sz w:val="28"/>
+          <w:szCs w:val="28"/>
+        </w:rPr>
+        <w:t>(Abstract) Contains 7 Subclasses</w:t>
       </w:r>
       <w:r>
         <w:rPr>
@@ -845,25 +779,14 @@
           <w:szCs w:val="28"/>
         </w:rPr>
       </w:pPr>
-      <w:proofErr w:type="gramStart"/>
-      <w:r>
-        <w:rPr>
-          <w:rFonts w:cstheme="minorHAnsi"/>
-          <w:b/>
-          <w:sz w:val="28"/>
-          <w:szCs w:val="28"/>
-        </w:rPr>
-        <w:t>Left(</w:t>
-      </w:r>
-      <w:proofErr w:type="gramEnd"/>
-      <w:r>
-        <w:rPr>
-          <w:rFonts w:cstheme="minorHAnsi"/>
-          <w:b/>
-          <w:sz w:val="28"/>
-          <w:szCs w:val="28"/>
-        </w:rPr>
-        <w:t>)  and Right() and Down() -&gt; Shift the coordinates of the block in           the correct direction</w:t>
+      <w:r>
+        <w:rPr>
+          <w:rFonts w:cstheme="minorHAnsi"/>
+          <w:b/>
+          <w:sz w:val="28"/>
+          <w:szCs w:val="28"/>
+        </w:rPr>
+        <w:t>Left()  and Right() and Down() -&gt; Shift the coordinates of the block in           the correct direction</w:t>
       </w:r>
     </w:p>
     <w:p>
@@ -885,19 +808,9 @@
           <w:szCs w:val="28"/>
         </w:rPr>
         <w:br/>
-      </w:r>
-      <w:proofErr w:type="gramStart"/>
-      <w:r>
-        <w:rPr>
-          <w:rFonts w:cstheme="minorHAnsi"/>
-          <w:b/>
-          <w:sz w:val="28"/>
-          <w:szCs w:val="28"/>
-        </w:rPr>
         <w:t>Clockwise(</w:t>
       </w:r>
       <w:proofErr w:type="spellStart"/>
-      <w:proofErr w:type="gramEnd"/>
       <w:r>
         <w:rPr>
           <w:rFonts w:cstheme="minorHAnsi"/>
@@ -983,19 +896,8 @@
           <w:u w:val="single"/>
         </w:rPr>
         <w:lastRenderedPageBreak/>
-        <w:t>Grid Class</w:t>
-      </w:r>
-      <w:proofErr w:type="gramStart"/>
-      <w:r>
-        <w:rPr>
-          <w:rFonts w:cstheme="minorHAnsi"/>
-          <w:b/>
-          <w:sz w:val="28"/>
-          <w:u w:val="single"/>
-        </w:rPr>
-        <w:t>:</w:t>
-      </w:r>
-      <w:proofErr w:type="gramEnd"/>
+        <w:t>Grid Class:</w:t>
+      </w:r>
       <w:r>
         <w:rPr>
           <w:rFonts w:cstheme="minorHAnsi"/>
@@ -1055,23 +957,13 @@
           <w:sz w:val="28"/>
         </w:rPr>
       </w:pPr>
-      <w:proofErr w:type="gramStart"/>
-      <w:r>
-        <w:rPr>
-          <w:rFonts w:cstheme="minorHAnsi"/>
-          <w:b/>
-          <w:sz w:val="28"/>
-        </w:rPr>
-        <w:t>void</w:t>
-      </w:r>
-      <w:proofErr w:type="gramEnd"/>
-      <w:r>
-        <w:rPr>
-          <w:rFonts w:cstheme="minorHAnsi"/>
-          <w:b/>
-          <w:sz w:val="28"/>
-        </w:rPr>
-        <w:t xml:space="preserve"> u</w:t>
+      <w:r>
+        <w:rPr>
+          <w:rFonts w:cstheme="minorHAnsi"/>
+          <w:b/>
+          <w:sz w:val="28"/>
+        </w:rPr>
+        <w:t>void u</w:t>
       </w:r>
       <w:r>
         <w:rPr>
@@ -1164,23 +1056,13 @@
           <w:sz w:val="28"/>
         </w:rPr>
       </w:pPr>
-      <w:proofErr w:type="gramStart"/>
-      <w:r>
-        <w:rPr>
-          <w:rFonts w:cstheme="minorHAnsi"/>
-          <w:b/>
-          <w:sz w:val="28"/>
-        </w:rPr>
-        <w:t>void</w:t>
-      </w:r>
-      <w:proofErr w:type="gramEnd"/>
-      <w:r>
-        <w:rPr>
-          <w:rFonts w:cstheme="minorHAnsi"/>
-          <w:b/>
-          <w:sz w:val="28"/>
-        </w:rPr>
-        <w:t xml:space="preserve"> c</w:t>
+      <w:r>
+        <w:rPr>
+          <w:rFonts w:cstheme="minorHAnsi"/>
+          <w:b/>
+          <w:sz w:val="28"/>
+        </w:rPr>
+        <w:t>void c</w:t>
       </w:r>
       <w:r>
         <w:rPr>
@@ -1243,25 +1125,7 @@
           <w:b/>
           <w:sz w:val="28"/>
         </w:rPr>
-        <w:t xml:space="preserve"> </w:t>
-      </w:r>
-      <w:proofErr w:type="gramStart"/>
-      <w:r>
-        <w:rPr>
-          <w:rFonts w:cstheme="minorHAnsi"/>
-          <w:b/>
-          <w:sz w:val="28"/>
-        </w:rPr>
-        <w:t>void</w:t>
-      </w:r>
-      <w:proofErr w:type="gramEnd"/>
-      <w:r>
-        <w:rPr>
-          <w:rFonts w:cstheme="minorHAnsi"/>
-          <w:b/>
-          <w:sz w:val="28"/>
-        </w:rPr>
-        <w:t xml:space="preserve"> </w:t>
+        <w:t xml:space="preserve"> void </w:t>
       </w:r>
       <w:proofErr w:type="spellStart"/>
       <w:r>
@@ -1300,23 +1164,13 @@
           <w:sz w:val="28"/>
         </w:rPr>
       </w:pPr>
-      <w:proofErr w:type="gramStart"/>
-      <w:r>
-        <w:rPr>
-          <w:rFonts w:cstheme="minorHAnsi"/>
-          <w:b/>
-          <w:sz w:val="28"/>
-        </w:rPr>
-        <w:t>Hint(</w:t>
-      </w:r>
-      <w:proofErr w:type="gramEnd"/>
-      <w:r>
-        <w:rPr>
-          <w:rFonts w:cstheme="minorHAnsi"/>
-          <w:b/>
-          <w:sz w:val="28"/>
-        </w:rPr>
-        <w:t>) -&gt; Shows the user where the best possible position for the current block in its current orientation is</w:t>
+      <w:r>
+        <w:rPr>
+          <w:rFonts w:cstheme="minorHAnsi"/>
+          <w:b/>
+          <w:sz w:val="28"/>
+        </w:rPr>
+        <w:t>Hint() -&gt; Shows the user where the best possible position for the current block in its current orientation is</w:t>
       </w:r>
     </w:p>
     <w:p>
@@ -1329,23 +1183,13 @@
           <w:sz w:val="28"/>
         </w:rPr>
       </w:pPr>
-      <w:proofErr w:type="gramStart"/>
-      <w:r>
-        <w:rPr>
-          <w:rFonts w:cstheme="minorHAnsi"/>
-          <w:b/>
-          <w:sz w:val="28"/>
-        </w:rPr>
-        <w:t>void</w:t>
-      </w:r>
-      <w:proofErr w:type="gramEnd"/>
-      <w:r>
-        <w:rPr>
-          <w:rFonts w:cstheme="minorHAnsi"/>
-          <w:b/>
-          <w:sz w:val="28"/>
-        </w:rPr>
-        <w:t xml:space="preserve"> </w:t>
+      <w:r>
+        <w:rPr>
+          <w:rFonts w:cstheme="minorHAnsi"/>
+          <w:b/>
+          <w:sz w:val="28"/>
+        </w:rPr>
+        <w:t xml:space="preserve">void </w:t>
       </w:r>
       <w:proofErr w:type="spellStart"/>
       <w:r>
@@ -1390,18 +1234,8 @@
           <w:b/>
           <w:sz w:val="28"/>
         </w:rPr>
-        <w:t xml:space="preserve"> (friend of Grid Class)</w:t>
-      </w:r>
-      <w:proofErr w:type="gramStart"/>
-      <w:r>
-        <w:rPr>
-          <w:rFonts w:cstheme="minorHAnsi"/>
-          <w:b/>
-          <w:sz w:val="28"/>
-        </w:rPr>
-        <w:t>:</w:t>
-      </w:r>
-      <w:proofErr w:type="gramEnd"/>
+        <w:t xml:space="preserve"> (friend of Grid Class):</w:t>
+      </w:r>
       <w:r>
         <w:rPr>
           <w:rFonts w:cstheme="minorHAnsi"/>
@@ -1456,9 +1290,109 @@
           <w:lang w:val="en-CA"/>
         </w:rPr>
         <w:tab/>
+        <w:t xml:space="preserve">       void </w:t>
+      </w:r>
+      <w:proofErr w:type="spellStart"/>
+      <w:r>
+        <w:rPr>
+          <w:rFonts w:cstheme="minorHAnsi"/>
+          <w:b/>
+          <w:sz w:val="28"/>
+          <w:lang w:val="en-CA"/>
+        </w:rPr>
+        <w:t>endOfFile</w:t>
+      </w:r>
+      <w:proofErr w:type="spellEnd"/>
+      <w:r>
+        <w:rPr>
+          <w:rFonts w:cstheme="minorHAnsi"/>
+          <w:b/>
+          <w:sz w:val="28"/>
+          <w:lang w:val="en-CA"/>
+        </w:rPr>
+        <w:t>() -&gt; Displays Game Over screen when file input ends</w:t>
+      </w:r>
+    </w:p>
+    <w:p>
+      <w:pPr>
+        <w:rPr>
+          <w:rFonts w:cstheme="minorHAnsi"/>
+          <w:b/>
+          <w:sz w:val="28"/>
+          <w:lang w:val="en-CA"/>
+        </w:rPr>
+      </w:pPr>
+      <w:r>
+        <w:rPr>
+          <w:rFonts w:cstheme="minorHAnsi"/>
+          <w:b/>
+          <w:sz w:val="28"/>
+          <w:lang w:val="en-CA"/>
+        </w:rPr>
+        <w:tab/>
+        <w:t xml:space="preserve">       void print(</w:t>
+      </w:r>
+      <w:proofErr w:type="spellStart"/>
+      <w:r>
+        <w:rPr>
+          <w:rFonts w:cstheme="minorHAnsi"/>
+          <w:b/>
+          <w:sz w:val="28"/>
+          <w:lang w:val="en-CA"/>
+        </w:rPr>
+        <w:t>int</w:t>
+      </w:r>
+      <w:proofErr w:type="spellEnd"/>
+      <w:r>
+        <w:rPr>
+          <w:rFonts w:cstheme="minorHAnsi"/>
+          <w:b/>
+          <w:sz w:val="28"/>
+          <w:lang w:val="en-CA"/>
+        </w:rPr>
+        <w:t xml:space="preserve"> score, </w:t>
+      </w:r>
+      <w:proofErr w:type="spellStart"/>
+      <w:r>
+        <w:rPr>
+          <w:rFonts w:cstheme="minorHAnsi"/>
+          <w:b/>
+          <w:sz w:val="28"/>
+          <w:lang w:val="en-CA"/>
+        </w:rPr>
+        <w:t>int</w:t>
+      </w:r>
+      <w:proofErr w:type="spellEnd"/>
+      <w:r>
+        <w:rPr>
+          <w:rFonts w:cstheme="minorHAnsi"/>
+          <w:b/>
+          <w:sz w:val="28"/>
+          <w:lang w:val="en-CA"/>
+        </w:rPr>
+        <w:t xml:space="preserve"> level) -&gt; Displays the current state of the game</w:t>
+      </w:r>
+    </w:p>
+    <w:p>
+      <w:pPr>
+        <w:ind w:left="720"/>
+        <w:rPr>
+          <w:rFonts w:cstheme="minorHAnsi"/>
+          <w:b/>
+          <w:sz w:val="28"/>
+          <w:lang w:val="en-CA"/>
+        </w:rPr>
+      </w:pPr>
+      <w:r>
+        <w:rPr>
+          <w:rFonts w:cstheme="minorHAnsi"/>
+          <w:b/>
+          <w:sz w:val="28"/>
+          <w:lang w:val="en-CA"/>
+        </w:rPr>
         <w:t xml:space="preserve">       </w:t>
       </w:r>
-      <w:proofErr w:type="gramStart"/>
+      <w:proofErr w:type="spellStart"/>
       <w:r>
         <w:rPr>
           <w:rFonts w:cstheme="minorHAnsi"/>
@@ -1466,151 +1400,9 @@
           <w:sz w:val="28"/>
           <w:lang w:val="en-CA"/>
         </w:rPr>
-        <w:t>void</w:t>
-      </w:r>
-      <w:proofErr w:type="gramEnd"/>
-      <w:r>
-        <w:rPr>
-          <w:rFonts w:cstheme="minorHAnsi"/>
-          <w:b/>
-          <w:sz w:val="28"/>
-          <w:lang w:val="en-CA"/>
-        </w:rPr>
-        <w:t xml:space="preserve"> </w:t>
-      </w:r>
-      <w:proofErr w:type="spellStart"/>
-      <w:r>
-        <w:rPr>
-          <w:rFonts w:cstheme="minorHAnsi"/>
-          <w:b/>
-          <w:sz w:val="28"/>
-          <w:lang w:val="en-CA"/>
-        </w:rPr>
-        <w:t>endOfFile</w:t>
-      </w:r>
-      <w:proofErr w:type="spellEnd"/>
-      <w:r>
-        <w:rPr>
-          <w:rFonts w:cstheme="minorHAnsi"/>
-          <w:b/>
-          <w:sz w:val="28"/>
-          <w:lang w:val="en-CA"/>
-        </w:rPr>
-        <w:t>() -&gt; Displays Game Over screen when file input ends</w:t>
-      </w:r>
-    </w:p>
-    <w:p>
-      <w:pPr>
-        <w:rPr>
-          <w:rFonts w:cstheme="minorHAnsi"/>
-          <w:b/>
-          <w:sz w:val="28"/>
-          <w:lang w:val="en-CA"/>
-        </w:rPr>
-      </w:pPr>
-      <w:r>
-        <w:rPr>
-          <w:rFonts w:cstheme="minorHAnsi"/>
-          <w:b/>
-          <w:sz w:val="28"/>
-          <w:lang w:val="en-CA"/>
-        </w:rPr>
-        <w:tab/>
-        <w:t xml:space="preserve">       </w:t>
-      </w:r>
-      <w:proofErr w:type="gramStart"/>
-      <w:r>
-        <w:rPr>
-          <w:rFonts w:cstheme="minorHAnsi"/>
-          <w:b/>
-          <w:sz w:val="28"/>
-          <w:lang w:val="en-CA"/>
-        </w:rPr>
-        <w:t>void</w:t>
-      </w:r>
-      <w:proofErr w:type="gramEnd"/>
-      <w:r>
-        <w:rPr>
-          <w:rFonts w:cstheme="minorHAnsi"/>
-          <w:b/>
-          <w:sz w:val="28"/>
-          <w:lang w:val="en-CA"/>
-        </w:rPr>
-        <w:t xml:space="preserve"> print(</w:t>
-      </w:r>
-      <w:proofErr w:type="spellStart"/>
-      <w:r>
-        <w:rPr>
-          <w:rFonts w:cstheme="minorHAnsi"/>
-          <w:b/>
-          <w:sz w:val="28"/>
-          <w:lang w:val="en-CA"/>
-        </w:rPr>
         <w:t>int</w:t>
       </w:r>
       <w:proofErr w:type="spellEnd"/>
-      <w:r>
-        <w:rPr>
-          <w:rFonts w:cstheme="minorHAnsi"/>
-          <w:b/>
-          <w:sz w:val="28"/>
-          <w:lang w:val="en-CA"/>
-        </w:rPr>
-        <w:t xml:space="preserve"> score, </w:t>
-      </w:r>
-      <w:proofErr w:type="spellStart"/>
-      <w:r>
-        <w:rPr>
-          <w:rFonts w:cstheme="minorHAnsi"/>
-          <w:b/>
-          <w:sz w:val="28"/>
-          <w:lang w:val="en-CA"/>
-        </w:rPr>
-        <w:t>int</w:t>
-      </w:r>
-      <w:proofErr w:type="spellEnd"/>
-      <w:r>
-        <w:rPr>
-          <w:rFonts w:cstheme="minorHAnsi"/>
-          <w:b/>
-          <w:sz w:val="28"/>
-          <w:lang w:val="en-CA"/>
-        </w:rPr>
-        <w:t xml:space="preserve"> level) -&gt; Displays the current state of the game</w:t>
-      </w:r>
-    </w:p>
-    <w:p>
-      <w:pPr>
-        <w:ind w:left="720"/>
-        <w:rPr>
-          <w:rFonts w:cstheme="minorHAnsi"/>
-          <w:b/>
-          <w:sz w:val="28"/>
-          <w:lang w:val="en-CA"/>
-        </w:rPr>
-      </w:pPr>
-      <w:r>
-        <w:rPr>
-          <w:rFonts w:cstheme="minorHAnsi"/>
-          <w:b/>
-          <w:sz w:val="28"/>
-          <w:lang w:val="en-CA"/>
-        </w:rPr>
-        <w:t xml:space="preserve">       </w:t>
-      </w:r>
-      <w:proofErr w:type="spellStart"/>
-      <w:proofErr w:type="gramStart"/>
-      <w:r>
-        <w:rPr>
-          <w:rFonts w:cstheme="minorHAnsi"/>
-          <w:b/>
-          <w:sz w:val="28"/>
-          <w:lang w:val="en-CA"/>
-        </w:rPr>
-        <w:t>int</w:t>
-      </w:r>
-      <w:proofErr w:type="spellEnd"/>
-      <w:proofErr w:type="gramEnd"/>
       <w:r>
         <w:rPr>
           <w:rFonts w:cstheme="minorHAnsi"/>
@@ -1717,16 +1509,6 @@
         </w:rPr>
         <w:t xml:space="preserve">on the type of block </w:t>
       </w:r>
-    </w:p>
-    <w:p>
-      <w:pPr>
-        <w:rPr>
-          <w:rFonts w:cstheme="minorHAnsi"/>
-          <w:b/>
-          <w:sz w:val="28"/>
-          <w:lang w:val="en-CA"/>
-        </w:rPr>
-      </w:pPr>
     </w:p>
     <w:p>
       <w:pPr>
@@ -1840,12 +1622,12 @@
               <wp:align>center</wp:align>
             </wp:positionH>
             <wp:positionV relativeFrom="paragraph">
-              <wp:posOffset>426085</wp:posOffset>
+              <wp:posOffset>391160</wp:posOffset>
             </wp:positionV>
-            <wp:extent cx="6795770" cy="4038600"/>
-            <wp:effectExtent l="0" t="0" r="5080" b="0"/>
+            <wp:extent cx="7192634" cy="3952875"/>
+            <wp:effectExtent l="0" t="0" r="8890" b="0"/>
             <wp:wrapNone/>
-            <wp:docPr id="1" name="Picture 1"/>
+            <wp:docPr id="2" name="Picture 2" descr="C:\Users\Samatar\AppData\Local\Microsoft\Windows\INetCacheContent.Word\Final Proj UML.PNG"/>
             <wp:cNvGraphicFramePr>
               <a:graphicFrameLocks xmlns:a="http://schemas.openxmlformats.org/drawingml/2006/main" noChangeAspect="1"/>
             </wp:cNvGraphicFramePr>
@@ -1853,8 +1635,10 @@
               <a:graphicData uri="http://schemas.openxmlformats.org/drawingml/2006/picture">
                 <pic:pic xmlns:pic="http://schemas.openxmlformats.org/drawingml/2006/picture">
                   <pic:nvPicPr>
-                    <pic:cNvPr id="1" name=""/>
-                    <pic:cNvPicPr/>
+                    <pic:cNvPr id="0" name="Picture 1" descr="C:\Users\Samatar\AppData\Local\Microsoft\Windows\INetCacheContent.Word\Final Proj UML.PNG"/>
+                    <pic:cNvPicPr>
+                      <a:picLocks noChangeAspect="1" noChangeArrowheads="1"/>
+                    </pic:cNvPicPr>
                   </pic:nvPicPr>
                   <pic:blipFill>
                     <a:blip r:embed="rId5">
@@ -1864,18 +1648,23 @@
                         </a:ext>
                       </a:extLst>
                     </a:blip>
+                    <a:srcRect/>
                     <a:stretch>
                       <a:fillRect/>
                     </a:stretch>
                   </pic:blipFill>
-                  <pic:spPr>
+                  <pic:spPr bwMode="auto">
                     <a:xfrm>
                       <a:off x="0" y="0"/>
-                      <a:ext cx="6795770" cy="4038600"/>
+                      <a:ext cx="7192634" cy="3952875"/>
                     </a:xfrm>
                     <a:prstGeom prst="rect">
                       <a:avLst/>
                     </a:prstGeom>
+                    <a:noFill/>
+                    <a:ln>
+                      <a:noFill/>
+                    </a:ln>
                   </pic:spPr>
                 </pic:pic>
               </a:graphicData>
@@ -2041,6 +1830,8 @@
           <w:u w:val="single"/>
         </w:rPr>
       </w:pPr>
+      <w:bookmarkStart w:id="0" w:name="_GoBack"/>
+      <w:bookmarkEnd w:id="0"/>
     </w:p>
     <w:p>
       <w:pPr>
@@ -2107,13 +1898,24 @@
           <w:u w:val="single"/>
         </w:rPr>
       </w:pPr>
-      <w:r>
+    </w:p>
+    <w:p>
+      <w:pPr>
+        <w:spacing w:line="240" w:lineRule="auto"/>
         <w:rPr>
           <w:rFonts w:cstheme="minorHAnsi"/>
           <w:b/>
           <w:sz w:val="32"/>
           <w:u w:val="single"/>
         </w:rPr>
+      </w:pPr>
+      <w:r>
+        <w:rPr>
+          <w:rFonts w:cstheme="minorHAnsi"/>
+          <w:b/>
+          <w:sz w:val="32"/>
+          <w:u w:val="single"/>
+        </w:rPr>
         <w:lastRenderedPageBreak/>
         <w:t>Description:</w:t>
       </w:r>
@@ -2433,23 +2235,7 @@
           <w:rFonts w:cstheme="minorHAnsi"/>
           <w:sz w:val="28"/>
         </w:rPr>
-        <w:t xml:space="preserve">The check and update </w:t>
-      </w:r>
-      <w:proofErr w:type="gramStart"/>
-      <w:r>
-        <w:rPr>
-          <w:rFonts w:cstheme="minorHAnsi"/>
-          <w:sz w:val="28"/>
-        </w:rPr>
-        <w:t>functions(</w:t>
-      </w:r>
-      <w:proofErr w:type="gramEnd"/>
-      <w:r>
-        <w:rPr>
-          <w:rFonts w:cstheme="minorHAnsi"/>
-          <w:sz w:val="28"/>
-        </w:rPr>
-        <w:t>written in Grid)</w:t>
+        <w:t>The check and update functions(written in Grid)</w:t>
       </w:r>
       <w:r>
         <w:rPr>
@@ -2557,7 +2343,6 @@
         <w:t xml:space="preserve">n the grid will call </w:t>
       </w:r>
       <w:proofErr w:type="spellStart"/>
-      <w:proofErr w:type="gramStart"/>
       <w:r>
         <w:rPr>
           <w:rFonts w:cstheme="minorHAnsi"/>
@@ -2571,15 +2356,7 @@
           <w:rFonts w:cstheme="minorHAnsi"/>
           <w:sz w:val="28"/>
         </w:rPr>
-        <w:t>(</w:t>
-      </w:r>
-      <w:proofErr w:type="gramEnd"/>
-      <w:r>
-        <w:rPr>
-          <w:rFonts w:cstheme="minorHAnsi"/>
-          <w:sz w:val="28"/>
-        </w:rPr>
-        <w:t>)</w:t>
+        <w:t>()</w:t>
       </w:r>
       <w:r>
         <w:rPr>
@@ -2817,7 +2594,6 @@
         </w:rPr>
         <w:t>ed with. The other ones include</w:t>
       </w:r>
-      <w:proofErr w:type="gramStart"/>
       <w:r>
         <w:rPr>
           <w:rFonts w:cstheme="minorHAnsi"/>
@@ -2825,7 +2601,6 @@
         </w:rPr>
         <w:t>:</w:t>
       </w:r>
-      <w:proofErr w:type="gramEnd"/>
       <w:r>
         <w:rPr>
           <w:rFonts w:cstheme="minorHAnsi"/>
@@ -2839,16 +2614,7 @@
           <w:sz w:val="28"/>
         </w:rPr>
         <w:lastRenderedPageBreak/>
-        <w:t xml:space="preserve">1) -seed –xxx. Which will take in a seed value from the user to help change the </w:t>
-      </w:r>
-      <w:bookmarkStart w:id="0" w:name="_GoBack"/>
-      <w:bookmarkEnd w:id="0"/>
-      <w:r>
-        <w:rPr>
-          <w:rFonts w:cstheme="minorHAnsi"/>
-          <w:sz w:val="28"/>
-        </w:rPr>
-        <w:t>randomization of the blocks</w:t>
+        <w:t>1) -seed –xxx. Which will take in a seed value from the user to help change the randomization of the blocks</w:t>
       </w:r>
       <w:r>
         <w:rPr>
@@ -4013,8 +3779,8 @@
 </file>
 
 <file path=word/numbering.xml><?xml version="1.0" encoding="utf-8"?>
-<w:numbering xmlns:wpc="http://schemas.microsoft.com/office/word/2010/wordprocessingCanvas" xmlns:mc="http://schemas.openxmlformats.org/markup-compatibility/2006" xmlns:o="urn:schemas-microsoft-com:office:office" xmlns:r="http://schemas.openxmlformats.org/officeDocument/2006/relationships" xmlns:m="http://schemas.openxmlformats.org/officeDocument/2006/math" xmlns:v="urn:schemas-microsoft-com:vml" xmlns:wp14="http://schemas.microsoft.com/office/word/2010/wordprocessingDrawing" xmlns:wp="http://schemas.openxmlformats.org/drawingml/2006/wordprocessingDrawing" xmlns:w10="urn:schemas-microsoft-com:office:word" xmlns:w="http://schemas.openxmlformats.org/wordprocessingml/2006/main" xmlns:w14="http://schemas.microsoft.com/office/word/2010/wordml" xmlns:w15="http://schemas.microsoft.com/office/word/2012/wordml" xmlns:wpg="http://schemas.microsoft.com/office/word/2010/wordprocessingGroup" xmlns:wpi="http://schemas.microsoft.com/office/word/2010/wordprocessingInk" xmlns:wne="http://schemas.microsoft.com/office/word/2006/wordml" xmlns:wps="http://schemas.microsoft.com/office/word/2010/wordprocessingShape" mc:Ignorable="w14 w15 wp14">
-  <w:abstractNum w:abstractNumId="0">
+<w:numbering xmlns:wpc="http://schemas.microsoft.com/office/word/2010/wordprocessingCanvas" xmlns:cx="http://schemas.microsoft.com/office/drawing/2014/chartex" xmlns:cx1="http://schemas.microsoft.com/office/drawing/2015/9/8/chartex" xmlns:cx2="http://schemas.microsoft.com/office/drawing/2015/10/21/chartex" xmlns:cx3="http://schemas.microsoft.com/office/drawing/2016/5/9/chartex" xmlns:cx4="http://schemas.microsoft.com/office/drawing/2016/5/10/chartex" xmlns:cx5="http://schemas.microsoft.com/office/drawing/2016/5/11/chartex" xmlns:mc="http://schemas.openxmlformats.org/markup-compatibility/2006" xmlns:o="urn:schemas-microsoft-com:office:office" xmlns:r="http://schemas.openxmlformats.org/officeDocument/2006/relationships" xmlns:m="http://schemas.openxmlformats.org/officeDocument/2006/math" xmlns:v="urn:schemas-microsoft-com:vml" xmlns:wp14="http://schemas.microsoft.com/office/word/2010/wordprocessingDrawing" xmlns:wp="http://schemas.openxmlformats.org/drawingml/2006/wordprocessingDrawing" xmlns:w10="urn:schemas-microsoft-com:office:word" xmlns:w="http://schemas.openxmlformats.org/wordprocessingml/2006/main" xmlns:w14="http://schemas.microsoft.com/office/word/2010/wordml" xmlns:w15="http://schemas.microsoft.com/office/word/2012/wordml" xmlns:w16se="http://schemas.microsoft.com/office/word/2015/wordml/symex" xmlns:wpg="http://schemas.microsoft.com/office/word/2010/wordprocessingGroup" xmlns:wpi="http://schemas.microsoft.com/office/word/2010/wordprocessingInk" xmlns:wne="http://schemas.microsoft.com/office/word/2006/wordml" xmlns:wps="http://schemas.microsoft.com/office/word/2010/wordprocessingShape" mc:Ignorable="w14 w15 w16se wp14">
+  <w:abstractNum w:abstractNumId="0" w15:restartNumberingAfterBreak="0">
     <w:nsid w:val="0F7D5F11"/>
     <w:multiLevelType w:val="hybridMultilevel"/>
     <w:tmpl w:val="D53054DE"/>
@@ -4126,7 +3892,7 @@
       </w:rPr>
     </w:lvl>
   </w:abstractNum>
-  <w:abstractNum w:abstractNumId="1">
+  <w:abstractNum w:abstractNumId="1" w15:restartNumberingAfterBreak="0">
     <w:nsid w:val="47B81559"/>
     <w:multiLevelType w:val="hybridMultilevel"/>
     <w:tmpl w:val="57C21BCE"/>
@@ -4238,7 +4004,7 @@
       </w:rPr>
     </w:lvl>
   </w:abstractNum>
-  <w:abstractNum w:abstractNumId="2">
+  <w:abstractNum w:abstractNumId="2" w15:restartNumberingAfterBreak="0">
     <w:nsid w:val="6FAD0995"/>
     <w:multiLevelType w:val="hybridMultilevel"/>
     <w:tmpl w:val="7CA6851C"/>
@@ -4364,7 +4130,7 @@
 </file>
 
 <file path=word/styles.xml><?xml version="1.0" encoding="utf-8"?>
-<w:styles xmlns:mc="http://schemas.openxmlformats.org/markup-compatibility/2006" xmlns:r="http://schemas.openxmlformats.org/officeDocument/2006/relationships" xmlns:w="http://schemas.openxmlformats.org/wordprocessingml/2006/main" xmlns:w14="http://schemas.microsoft.com/office/word/2010/wordml" xmlns:w15="http://schemas.microsoft.com/office/word/2012/wordml" mc:Ignorable="w14 w15">
+<w:styles xmlns:mc="http://schemas.openxmlformats.org/markup-compatibility/2006" xmlns:r="http://schemas.openxmlformats.org/officeDocument/2006/relationships" xmlns:w="http://schemas.openxmlformats.org/wordprocessingml/2006/main" xmlns:w14="http://schemas.microsoft.com/office/word/2010/wordml" xmlns:w15="http://schemas.microsoft.com/office/word/2012/wordml" xmlns:w16se="http://schemas.microsoft.com/office/word/2015/wordml/symex" mc:Ignorable="w14 w15 w16se">
   <w:docDefaults>
     <w:rPrDefault>
       <w:rPr>
@@ -4380,7 +4146,7 @@
       </w:pPr>
     </w:pPrDefault>
   </w:docDefaults>
-  <w:latentStyles w:defLockedState="0" w:defUIPriority="99" w:defSemiHidden="0" w:defUnhideWhenUsed="0" w:defQFormat="0" w:count="371">
+  <w:latentStyles w:defLockedState="0" w:defUIPriority="99" w:defSemiHidden="0" w:defUnhideWhenUsed="0" w:defQFormat="0" w:count="374">
     <w:lsdException w:name="Normal" w:uiPriority="0" w:qFormat="1"/>
     <w:lsdException w:name="heading 1" w:uiPriority="9" w:qFormat="1"/>
     <w:lsdException w:name="heading 2" w:semiHidden="1" w:uiPriority="9" w:unhideWhenUsed="1" w:qFormat="1"/>
@@ -4486,7 +4252,6 @@
     <w:lsdException w:name="HTML Sample" w:semiHidden="1" w:unhideWhenUsed="1"/>
     <w:lsdException w:name="HTML Typewriter" w:semiHidden="1" w:unhideWhenUsed="1"/>
     <w:lsdException w:name="HTML Variable" w:semiHidden="1" w:unhideWhenUsed="1"/>
-    <w:lsdException w:name="Normal Table" w:semiHidden="1" w:unhideWhenUsed="1"/>
     <w:lsdException w:name="annotation subject" w:semiHidden="1" w:unhideWhenUsed="1"/>
     <w:lsdException w:name="No List" w:semiHidden="1" w:unhideWhenUsed="1"/>
     <w:lsdException w:name="Outline List 1" w:semiHidden="1" w:unhideWhenUsed="1"/>
@@ -4531,7 +4296,6 @@
     <w:lsdException w:name="Table Professional" w:semiHidden="1" w:unhideWhenUsed="1"/>
     <w:lsdException w:name="Table Subtle 1" w:semiHidden="1" w:unhideWhenUsed="1"/>
     <w:lsdException w:name="Table Subtle 2" w:semiHidden="1" w:unhideWhenUsed="1"/>
-    <w:lsdException w:name="Table Web 1" w:semiHidden="1" w:unhideWhenUsed="1"/>
     <w:lsdException w:name="Table Web 2" w:semiHidden="1" w:unhideWhenUsed="1"/>
     <w:lsdException w:name="Table Web 3" w:semiHidden="1" w:unhideWhenUsed="1"/>
     <w:lsdException w:name="Balloon Text" w:semiHidden="1" w:unhideWhenUsed="1"/>
@@ -4752,6 +4516,9 @@
     <w:lsdException w:name="List Table 5 Dark Accent 6" w:uiPriority="50"/>
     <w:lsdException w:name="List Table 6 Colorful Accent 6" w:uiPriority="51"/>
     <w:lsdException w:name="List Table 7 Colorful Accent 6" w:uiPriority="52"/>
+    <w:lsdException w:name="Mention" w:semiHidden="1" w:unhideWhenUsed="1"/>
+    <w:lsdException w:name="Smart Hyperlink" w:semiHidden="1" w:unhideWhenUsed="1"/>
+    <w:lsdException w:name="Hashtag" w:semiHidden="1" w:unhideWhenUsed="1"/>
   </w:latentStyles>
   <w:style w:type="paragraph" w:default="1" w:styleId="Normal">
     <w:name w:val="Normal"/>
@@ -4793,7 +4560,6 @@
       <w:spacing w:after="0" w:line="240" w:lineRule="auto"/>
     </w:pPr>
     <w:tblPr>
-      <w:tblInd w:w="0" w:type="dxa"/>
       <w:tblBorders>
         <w:top w:val="single" w:sz="4" w:space="0" w:color="auto"/>
         <w:left w:val="single" w:sz="4" w:space="0" w:color="auto"/>
@@ -4802,12 +4568,6 @@
         <w:insideH w:val="single" w:sz="4" w:space="0" w:color="auto"/>
         <w:insideV w:val="single" w:sz="4" w:space="0" w:color="auto"/>
       </w:tblBorders>
-      <w:tblCellMar>
-        <w:top w:w="0" w:type="dxa"/>
-        <w:left w:w="108" w:type="dxa"/>
-        <w:bottom w:w="0" w:type="dxa"/>
-        <w:right w:w="108" w:type="dxa"/>
-      </w:tblCellMar>
     </w:tblPr>
   </w:style>
   <w:style w:type="paragraph" w:styleId="ListParagraph">

</xml_diff>